<commit_message>
Update 02 - Requirements Elicitation - Questionaries
</commit_message>
<xml_diff>
--- a/02 - LMS-SysCollege/01 - Requirements Elicitation/02 - Requirements Elicitation - Questionaries.docx
+++ b/02 - LMS-SysCollege/01 - Requirements Elicitation/02 - Requirements Elicitation - Questionaries.docx
@@ -1256,17 +1256,517 @@
           <w:sz w:val="28"/>
           <w:szCs w:val="28"/>
         </w:rPr>
-        <w:t>Stakeholder Questionnaire</w:t>
+        <w:t>Academic Staff</w:t>
       </w:r>
     </w:p>
+    <w:tbl>
+      <w:tblPr>
+        <w:tblStyle w:val="PlainTable3"/>
+        <w:tblW w:w="8614" w:type="dxa"/>
+        <w:jc w:val="center"/>
+        <w:tblLook w:val="04A0" w:firstRow="1" w:lastRow="0" w:firstColumn="1" w:lastColumn="0" w:noHBand="0" w:noVBand="1"/>
+      </w:tblPr>
+      <w:tblGrid>
+        <w:gridCol w:w="483"/>
+        <w:gridCol w:w="4048"/>
+        <w:gridCol w:w="1999"/>
+        <w:gridCol w:w="2084"/>
+      </w:tblGrid>
+      <w:tr>
+        <w:trPr>
+          <w:cnfStyle w:val="100000000000" w:firstRow="1" w:lastRow="0" w:firstColumn="0" w:lastColumn="0" w:oddVBand="0" w:evenVBand="0" w:oddHBand="0" w:evenHBand="0" w:firstRowFirstColumn="0" w:firstRowLastColumn="0" w:lastRowFirstColumn="0" w:lastRowLastColumn="0"/>
+          <w:jc w:val="center"/>
+        </w:trPr>
+        <w:tc>
+          <w:tcPr>
+            <w:cnfStyle w:val="001000000100" w:firstRow="0" w:lastRow="0" w:firstColumn="1" w:lastColumn="0" w:oddVBand="0" w:evenVBand="0" w:oddHBand="0" w:evenHBand="0" w:firstRowFirstColumn="1" w:firstRowLastColumn="0" w:lastRowFirstColumn="0" w:lastRowLastColumn="0"/>
+            <w:tcW w:w="483" w:type="dxa"/>
+          </w:tcPr>
+          <w:p>
+            <w:pPr>
+              <w:tabs>
+                <w:tab w:val="left" w:pos="0"/>
+              </w:tabs>
+              <w:jc w:val="both"/>
+              <w:rPr>
+                <w:rFonts w:ascii="Arial" w:hAnsi="Arial" w:cs="Arial"/>
+              </w:rPr>
+            </w:pPr>
+            <w:r>
+              <w:rPr>
+                <w:rFonts w:ascii="Arial" w:hAnsi="Arial" w:cs="Arial"/>
+              </w:rPr>
+              <w:t>#</w:t>
+            </w:r>
+          </w:p>
+        </w:tc>
+        <w:tc>
+          <w:tcPr>
+            <w:tcW w:w="4048" w:type="dxa"/>
+          </w:tcPr>
+          <w:p>
+            <w:pPr>
+              <w:tabs>
+                <w:tab w:val="left" w:pos="0"/>
+              </w:tabs>
+              <w:jc w:val="both"/>
+              <w:cnfStyle w:val="100000000000" w:firstRow="1" w:lastRow="0" w:firstColumn="0" w:lastColumn="0" w:oddVBand="0" w:evenVBand="0" w:oddHBand="0" w:evenHBand="0" w:firstRowFirstColumn="0" w:firstRowLastColumn="0" w:lastRowFirstColumn="0" w:lastRowLastColumn="0"/>
+              <w:rPr>
+                <w:rFonts w:ascii="Arial" w:hAnsi="Arial" w:cs="Arial"/>
+              </w:rPr>
+            </w:pPr>
+            <w:r>
+              <w:rPr>
+                <w:rFonts w:ascii="Arial" w:hAnsi="Arial" w:cs="Arial"/>
+              </w:rPr>
+              <w:t>Stakeholders Interviewed</w:t>
+            </w:r>
+          </w:p>
+        </w:tc>
+        <w:tc>
+          <w:tcPr>
+            <w:tcW w:w="1999" w:type="dxa"/>
+          </w:tcPr>
+          <w:p>
+            <w:pPr>
+              <w:tabs>
+                <w:tab w:val="left" w:pos="0"/>
+              </w:tabs>
+              <w:jc w:val="both"/>
+              <w:cnfStyle w:val="100000000000" w:firstRow="1" w:lastRow="0" w:firstColumn="0" w:lastColumn="0" w:oddVBand="0" w:evenVBand="0" w:oddHBand="0" w:evenHBand="0" w:firstRowFirstColumn="0" w:firstRowLastColumn="0" w:lastRowFirstColumn="0" w:lastRowLastColumn="0"/>
+              <w:rPr>
+                <w:rFonts w:ascii="Arial" w:hAnsi="Arial" w:cs="Arial"/>
+              </w:rPr>
+            </w:pPr>
+            <w:r>
+              <w:rPr>
+                <w:rFonts w:ascii="Arial" w:hAnsi="Arial" w:cs="Arial"/>
+              </w:rPr>
+              <w:t>Designation</w:t>
+            </w:r>
+          </w:p>
+        </w:tc>
+        <w:tc>
+          <w:tcPr>
+            <w:tcW w:w="2084" w:type="dxa"/>
+          </w:tcPr>
+          <w:p>
+            <w:pPr>
+              <w:tabs>
+                <w:tab w:val="left" w:pos="0"/>
+              </w:tabs>
+              <w:jc w:val="both"/>
+              <w:cnfStyle w:val="100000000000" w:firstRow="1" w:lastRow="0" w:firstColumn="0" w:lastColumn="0" w:oddVBand="0" w:evenVBand="0" w:oddHBand="0" w:evenHBand="0" w:firstRowFirstColumn="0" w:firstRowLastColumn="0" w:lastRowFirstColumn="0" w:lastRowLastColumn="0"/>
+              <w:rPr>
+                <w:rFonts w:ascii="Arial" w:hAnsi="Arial" w:cs="Arial"/>
+              </w:rPr>
+            </w:pPr>
+            <w:r>
+              <w:rPr>
+                <w:rFonts w:ascii="Arial" w:hAnsi="Arial" w:cs="Arial"/>
+              </w:rPr>
+              <w:t>Department</w:t>
+            </w:r>
+          </w:p>
+        </w:tc>
+      </w:tr>
+      <w:tr>
+        <w:trPr>
+          <w:cnfStyle w:val="000000100000" w:firstRow="0" w:lastRow="0" w:firstColumn="0" w:lastColumn="0" w:oddVBand="0" w:evenVBand="0" w:oddHBand="1" w:evenHBand="0" w:firstRowFirstColumn="0" w:firstRowLastColumn="0" w:lastRowFirstColumn="0" w:lastRowLastColumn="0"/>
+          <w:jc w:val="center"/>
+        </w:trPr>
+        <w:tc>
+          <w:tcPr>
+            <w:cnfStyle w:val="001000000000" w:firstRow="0" w:lastRow="0" w:firstColumn="1" w:lastColumn="0" w:oddVBand="0" w:evenVBand="0" w:oddHBand="0" w:evenHBand="0" w:firstRowFirstColumn="0" w:firstRowLastColumn="0" w:lastRowFirstColumn="0" w:lastRowLastColumn="0"/>
+            <w:tcW w:w="483" w:type="dxa"/>
+          </w:tcPr>
+          <w:p>
+            <w:pPr>
+              <w:tabs>
+                <w:tab w:val="left" w:pos="0"/>
+              </w:tabs>
+              <w:jc w:val="both"/>
+              <w:rPr>
+                <w:rFonts w:ascii="Arial" w:hAnsi="Arial" w:cs="Arial"/>
+              </w:rPr>
+            </w:pPr>
+            <w:r>
+              <w:rPr>
+                <w:rFonts w:ascii="Arial" w:hAnsi="Arial" w:cs="Arial"/>
+              </w:rPr>
+              <w:t>1</w:t>
+            </w:r>
+          </w:p>
+        </w:tc>
+        <w:tc>
+          <w:tcPr>
+            <w:tcW w:w="4048" w:type="dxa"/>
+          </w:tcPr>
+          <w:p>
+            <w:pPr>
+              <w:tabs>
+                <w:tab w:val="left" w:pos="0"/>
+              </w:tabs>
+              <w:jc w:val="both"/>
+              <w:cnfStyle w:val="000000100000" w:firstRow="0" w:lastRow="0" w:firstColumn="0" w:lastColumn="0" w:oddVBand="0" w:evenVBand="0" w:oddHBand="1" w:evenHBand="0" w:firstRowFirstColumn="0" w:firstRowLastColumn="0" w:lastRowFirstColumn="0" w:lastRowLastColumn="0"/>
+              <w:rPr>
+                <w:rFonts w:ascii="Arial" w:hAnsi="Arial" w:cs="Arial"/>
+              </w:rPr>
+            </w:pPr>
+            <w:r>
+              <w:rPr>
+                <w:rFonts w:ascii="Arial" w:hAnsi="Arial" w:cs="Arial"/>
+              </w:rPr>
+              <w:t>Dr. Ayesha Rehman</w:t>
+            </w:r>
+          </w:p>
+        </w:tc>
+        <w:tc>
+          <w:tcPr>
+            <w:tcW w:w="1999" w:type="dxa"/>
+          </w:tcPr>
+          <w:p>
+            <w:pPr>
+              <w:tabs>
+                <w:tab w:val="left" w:pos="0"/>
+              </w:tabs>
+              <w:jc w:val="both"/>
+              <w:cnfStyle w:val="000000100000" w:firstRow="0" w:lastRow="0" w:firstColumn="0" w:lastColumn="0" w:oddVBand="0" w:evenVBand="0" w:oddHBand="1" w:evenHBand="0" w:firstRowFirstColumn="0" w:firstRowLastColumn="0" w:lastRowFirstColumn="0" w:lastRowLastColumn="0"/>
+              <w:rPr>
+                <w:rFonts w:ascii="Arial" w:hAnsi="Arial" w:cs="Arial"/>
+              </w:rPr>
+            </w:pPr>
+            <w:r>
+              <w:rPr>
+                <w:rFonts w:ascii="Arial" w:hAnsi="Arial" w:cs="Arial"/>
+              </w:rPr>
+              <w:t>Senior Lecturer</w:t>
+            </w:r>
+          </w:p>
+        </w:tc>
+        <w:tc>
+          <w:tcPr>
+            <w:tcW w:w="2084" w:type="dxa"/>
+          </w:tcPr>
+          <w:p>
+            <w:pPr>
+              <w:tabs>
+                <w:tab w:val="left" w:pos="0"/>
+              </w:tabs>
+              <w:jc w:val="both"/>
+              <w:cnfStyle w:val="000000100000" w:firstRow="0" w:lastRow="0" w:firstColumn="0" w:lastColumn="0" w:oddVBand="0" w:evenVBand="0" w:oddHBand="1" w:evenHBand="0" w:firstRowFirstColumn="0" w:firstRowLastColumn="0" w:lastRowFirstColumn="0" w:lastRowLastColumn="0"/>
+              <w:rPr>
+                <w:rFonts w:ascii="Arial" w:hAnsi="Arial" w:cs="Arial"/>
+              </w:rPr>
+            </w:pPr>
+            <w:r>
+              <w:rPr>
+                <w:rFonts w:ascii="Arial" w:hAnsi="Arial" w:cs="Arial"/>
+              </w:rPr>
+              <w:t>Health Sciences</w:t>
+            </w:r>
+          </w:p>
+        </w:tc>
+      </w:tr>
+      <w:tr>
+        <w:trPr>
+          <w:jc w:val="center"/>
+        </w:trPr>
+        <w:tc>
+          <w:tcPr>
+            <w:cnfStyle w:val="001000000000" w:firstRow="0" w:lastRow="0" w:firstColumn="1" w:lastColumn="0" w:oddVBand="0" w:evenVBand="0" w:oddHBand="0" w:evenHBand="0" w:firstRowFirstColumn="0" w:firstRowLastColumn="0" w:lastRowFirstColumn="0" w:lastRowLastColumn="0"/>
+            <w:tcW w:w="483" w:type="dxa"/>
+          </w:tcPr>
+          <w:p>
+            <w:pPr>
+              <w:tabs>
+                <w:tab w:val="left" w:pos="0"/>
+              </w:tabs>
+              <w:jc w:val="both"/>
+              <w:rPr>
+                <w:rFonts w:ascii="Arial" w:hAnsi="Arial" w:cs="Arial"/>
+              </w:rPr>
+            </w:pPr>
+            <w:r>
+              <w:rPr>
+                <w:rFonts w:ascii="Arial" w:hAnsi="Arial" w:cs="Arial"/>
+              </w:rPr>
+              <w:t>2</w:t>
+            </w:r>
+          </w:p>
+        </w:tc>
+        <w:tc>
+          <w:tcPr>
+            <w:tcW w:w="4048" w:type="dxa"/>
+          </w:tcPr>
+          <w:p>
+            <w:pPr>
+              <w:tabs>
+                <w:tab w:val="left" w:pos="0"/>
+              </w:tabs>
+              <w:jc w:val="both"/>
+              <w:cnfStyle w:val="000000000000" w:firstRow="0" w:lastRow="0" w:firstColumn="0" w:lastColumn="0" w:oddVBand="0" w:evenVBand="0" w:oddHBand="0" w:evenHBand="0" w:firstRowFirstColumn="0" w:firstRowLastColumn="0" w:lastRowFirstColumn="0" w:lastRowLastColumn="0"/>
+              <w:rPr>
+                <w:rFonts w:ascii="Arial" w:hAnsi="Arial" w:cs="Arial"/>
+              </w:rPr>
+            </w:pPr>
+            <w:r>
+              <w:rPr>
+                <w:rFonts w:ascii="Arial" w:hAnsi="Arial" w:cs="Arial"/>
+              </w:rPr>
+              <w:t>Mr. Imran Ali</w:t>
+            </w:r>
+          </w:p>
+        </w:tc>
+        <w:tc>
+          <w:tcPr>
+            <w:tcW w:w="1999" w:type="dxa"/>
+          </w:tcPr>
+          <w:p>
+            <w:pPr>
+              <w:tabs>
+                <w:tab w:val="left" w:pos="0"/>
+              </w:tabs>
+              <w:jc w:val="both"/>
+              <w:cnfStyle w:val="000000000000" w:firstRow="0" w:lastRow="0" w:firstColumn="0" w:lastColumn="0" w:oddVBand="0" w:evenVBand="0" w:oddHBand="0" w:evenHBand="0" w:firstRowFirstColumn="0" w:firstRowLastColumn="0" w:lastRowFirstColumn="0" w:lastRowLastColumn="0"/>
+              <w:rPr>
+                <w:rFonts w:ascii="Arial" w:hAnsi="Arial" w:cs="Arial"/>
+              </w:rPr>
+            </w:pPr>
+            <w:r>
+              <w:rPr>
+                <w:rFonts w:ascii="Arial" w:hAnsi="Arial" w:cs="Arial"/>
+              </w:rPr>
+              <w:t>Lecturer</w:t>
+            </w:r>
+          </w:p>
+        </w:tc>
+        <w:tc>
+          <w:tcPr>
+            <w:tcW w:w="2084" w:type="dxa"/>
+          </w:tcPr>
+          <w:p>
+            <w:pPr>
+              <w:tabs>
+                <w:tab w:val="left" w:pos="0"/>
+              </w:tabs>
+              <w:jc w:val="both"/>
+              <w:cnfStyle w:val="000000000000" w:firstRow="0" w:lastRow="0" w:firstColumn="0" w:lastColumn="0" w:oddVBand="0" w:evenVBand="0" w:oddHBand="0" w:evenHBand="0" w:firstRowFirstColumn="0" w:firstRowLastColumn="0" w:lastRowFirstColumn="0" w:lastRowLastColumn="0"/>
+              <w:rPr>
+                <w:rFonts w:ascii="Arial" w:hAnsi="Arial" w:cs="Arial"/>
+              </w:rPr>
+            </w:pPr>
+            <w:r>
+              <w:rPr>
+                <w:rFonts w:ascii="Arial" w:hAnsi="Arial" w:cs="Arial"/>
+              </w:rPr>
+              <w:t>Engineering</w:t>
+            </w:r>
+          </w:p>
+        </w:tc>
+      </w:tr>
+      <w:tr>
+        <w:trPr>
+          <w:cnfStyle w:val="000000100000" w:firstRow="0" w:lastRow="0" w:firstColumn="0" w:lastColumn="0" w:oddVBand="0" w:evenVBand="0" w:oddHBand="1" w:evenHBand="0" w:firstRowFirstColumn="0" w:firstRowLastColumn="0" w:lastRowFirstColumn="0" w:lastRowLastColumn="0"/>
+          <w:jc w:val="center"/>
+        </w:trPr>
+        <w:tc>
+          <w:tcPr>
+            <w:cnfStyle w:val="001000000000" w:firstRow="0" w:lastRow="0" w:firstColumn="1" w:lastColumn="0" w:oddVBand="0" w:evenVBand="0" w:oddHBand="0" w:evenHBand="0" w:firstRowFirstColumn="0" w:firstRowLastColumn="0" w:lastRowFirstColumn="0" w:lastRowLastColumn="0"/>
+            <w:tcW w:w="483" w:type="dxa"/>
+          </w:tcPr>
+          <w:p>
+            <w:pPr>
+              <w:tabs>
+                <w:tab w:val="left" w:pos="0"/>
+              </w:tabs>
+              <w:jc w:val="both"/>
+              <w:rPr>
+                <w:rFonts w:ascii="Arial" w:hAnsi="Arial" w:cs="Arial"/>
+              </w:rPr>
+            </w:pPr>
+            <w:r>
+              <w:rPr>
+                <w:rFonts w:ascii="Arial" w:hAnsi="Arial" w:cs="Arial"/>
+              </w:rPr>
+              <w:t>3</w:t>
+            </w:r>
+          </w:p>
+        </w:tc>
+        <w:tc>
+          <w:tcPr>
+            <w:tcW w:w="4048" w:type="dxa"/>
+          </w:tcPr>
+          <w:p>
+            <w:pPr>
+              <w:tabs>
+                <w:tab w:val="left" w:pos="0"/>
+              </w:tabs>
+              <w:jc w:val="both"/>
+              <w:cnfStyle w:val="000000100000" w:firstRow="0" w:lastRow="0" w:firstColumn="0" w:lastColumn="0" w:oddVBand="0" w:evenVBand="0" w:oddHBand="1" w:evenHBand="0" w:firstRowFirstColumn="0" w:firstRowLastColumn="0" w:lastRowFirstColumn="0" w:lastRowLastColumn="0"/>
+              <w:rPr>
+                <w:rFonts w:ascii="Arial" w:hAnsi="Arial" w:cs="Arial"/>
+              </w:rPr>
+            </w:pPr>
+            <w:r>
+              <w:rPr>
+                <w:rFonts w:ascii="Arial" w:hAnsi="Arial" w:cs="Arial"/>
+              </w:rPr>
+              <w:t>Ms. Sana Qureshi</w:t>
+            </w:r>
+          </w:p>
+        </w:tc>
+        <w:tc>
+          <w:tcPr>
+            <w:tcW w:w="1999" w:type="dxa"/>
+          </w:tcPr>
+          <w:p>
+            <w:pPr>
+              <w:tabs>
+                <w:tab w:val="left" w:pos="0"/>
+              </w:tabs>
+              <w:jc w:val="both"/>
+              <w:cnfStyle w:val="000000100000" w:firstRow="0" w:lastRow="0" w:firstColumn="0" w:lastColumn="0" w:oddVBand="0" w:evenVBand="0" w:oddHBand="1" w:evenHBand="0" w:firstRowFirstColumn="0" w:firstRowLastColumn="0" w:lastRowFirstColumn="0" w:lastRowLastColumn="0"/>
+              <w:rPr>
+                <w:rFonts w:ascii="Arial" w:hAnsi="Arial" w:cs="Arial"/>
+              </w:rPr>
+            </w:pPr>
+            <w:r>
+              <w:rPr>
+                <w:rFonts w:ascii="Arial" w:hAnsi="Arial" w:cs="Arial"/>
+              </w:rPr>
+              <w:t>Senior Lecturer</w:t>
+            </w:r>
+          </w:p>
+        </w:tc>
+        <w:tc>
+          <w:tcPr>
+            <w:tcW w:w="2084" w:type="dxa"/>
+          </w:tcPr>
+          <w:p>
+            <w:pPr>
+              <w:tabs>
+                <w:tab w:val="left" w:pos="0"/>
+              </w:tabs>
+              <w:jc w:val="both"/>
+              <w:cnfStyle w:val="000000100000" w:firstRow="0" w:lastRow="0" w:firstColumn="0" w:lastColumn="0" w:oddVBand="0" w:evenVBand="0" w:oddHBand="1" w:evenHBand="0" w:firstRowFirstColumn="0" w:firstRowLastColumn="0" w:lastRowFirstColumn="0" w:lastRowLastColumn="0"/>
+              <w:rPr>
+                <w:rFonts w:ascii="Arial" w:hAnsi="Arial" w:cs="Arial"/>
+              </w:rPr>
+            </w:pPr>
+            <w:r>
+              <w:rPr>
+                <w:rFonts w:ascii="Arial" w:hAnsi="Arial" w:cs="Arial"/>
+              </w:rPr>
+              <w:t>Arts</w:t>
+            </w:r>
+          </w:p>
+        </w:tc>
+      </w:tr>
+      <w:tr>
+        <w:trPr>
+          <w:jc w:val="center"/>
+        </w:trPr>
+        <w:tc>
+          <w:tcPr>
+            <w:cnfStyle w:val="001000000000" w:firstRow="0" w:lastRow="0" w:firstColumn="1" w:lastColumn="0" w:oddVBand="0" w:evenVBand="0" w:oddHBand="0" w:evenHBand="0" w:firstRowFirstColumn="0" w:firstRowLastColumn="0" w:lastRowFirstColumn="0" w:lastRowLastColumn="0"/>
+            <w:tcW w:w="483" w:type="dxa"/>
+          </w:tcPr>
+          <w:p>
+            <w:pPr>
+              <w:tabs>
+                <w:tab w:val="left" w:pos="0"/>
+              </w:tabs>
+              <w:jc w:val="both"/>
+              <w:rPr>
+                <w:rFonts w:ascii="Arial" w:hAnsi="Arial" w:cs="Arial"/>
+              </w:rPr>
+            </w:pPr>
+            <w:r>
+              <w:rPr>
+                <w:rFonts w:ascii="Arial" w:hAnsi="Arial" w:cs="Arial"/>
+              </w:rPr>
+              <w:t>4</w:t>
+            </w:r>
+          </w:p>
+        </w:tc>
+        <w:tc>
+          <w:tcPr>
+            <w:tcW w:w="4048" w:type="dxa"/>
+          </w:tcPr>
+          <w:p>
+            <w:pPr>
+              <w:tabs>
+                <w:tab w:val="left" w:pos="0"/>
+              </w:tabs>
+              <w:jc w:val="both"/>
+              <w:cnfStyle w:val="000000000000" w:firstRow="0" w:lastRow="0" w:firstColumn="0" w:lastColumn="0" w:oddVBand="0" w:evenVBand="0" w:oddHBand="0" w:evenHBand="0" w:firstRowFirstColumn="0" w:firstRowLastColumn="0" w:lastRowFirstColumn="0" w:lastRowLastColumn="0"/>
+              <w:rPr>
+                <w:rFonts w:ascii="Arial" w:hAnsi="Arial" w:cs="Arial"/>
+              </w:rPr>
+            </w:pPr>
+            <w:r>
+              <w:rPr>
+                <w:rFonts w:ascii="Arial" w:hAnsi="Arial" w:cs="Arial"/>
+              </w:rPr>
+              <w:t>Mr. Bilal Shah</w:t>
+            </w:r>
+          </w:p>
+        </w:tc>
+        <w:tc>
+          <w:tcPr>
+            <w:tcW w:w="1999" w:type="dxa"/>
+          </w:tcPr>
+          <w:p>
+            <w:pPr>
+              <w:tabs>
+                <w:tab w:val="left" w:pos="0"/>
+              </w:tabs>
+              <w:jc w:val="both"/>
+              <w:cnfStyle w:val="000000000000" w:firstRow="0" w:lastRow="0" w:firstColumn="0" w:lastColumn="0" w:oddVBand="0" w:evenVBand="0" w:oddHBand="0" w:evenHBand="0" w:firstRowFirstColumn="0" w:firstRowLastColumn="0" w:lastRowFirstColumn="0" w:lastRowLastColumn="0"/>
+              <w:rPr>
+                <w:rFonts w:ascii="Arial" w:hAnsi="Arial" w:cs="Arial"/>
+              </w:rPr>
+            </w:pPr>
+            <w:r>
+              <w:rPr>
+                <w:rFonts w:ascii="Arial" w:hAnsi="Arial" w:cs="Arial"/>
+              </w:rPr>
+              <w:t>Lecturer</w:t>
+            </w:r>
+          </w:p>
+        </w:tc>
+        <w:tc>
+          <w:tcPr>
+            <w:tcW w:w="2084" w:type="dxa"/>
+          </w:tcPr>
+          <w:p>
+            <w:pPr>
+              <w:tabs>
+                <w:tab w:val="left" w:pos="0"/>
+              </w:tabs>
+              <w:jc w:val="both"/>
+              <w:cnfStyle w:val="000000000000" w:firstRow="0" w:lastRow="0" w:firstColumn="0" w:lastColumn="0" w:oddVBand="0" w:evenVBand="0" w:oddHBand="0" w:evenHBand="0" w:firstRowFirstColumn="0" w:firstRowLastColumn="0" w:lastRowFirstColumn="0" w:lastRowLastColumn="0"/>
+              <w:rPr>
+                <w:rFonts w:ascii="Arial" w:hAnsi="Arial" w:cs="Arial"/>
+              </w:rPr>
+            </w:pPr>
+            <w:r>
+              <w:rPr>
+                <w:rFonts w:ascii="Arial" w:hAnsi="Arial" w:cs="Arial"/>
+              </w:rPr>
+              <w:t>Social Sciences</w:t>
+            </w:r>
+          </w:p>
+        </w:tc>
+      </w:tr>
+    </w:tbl>
     <w:p>
       <w:pPr>
-        <w:pStyle w:val="ListParagraph"/>
         <w:tabs>
           <w:tab w:val="left" w:pos="0"/>
         </w:tabs>
         <w:spacing w:line="240" w:lineRule="auto"/>
-        <w:ind w:left="0"/>
         <w:jc w:val="both"/>
         <w:rPr>
           <w:rFonts w:ascii="Arial" w:hAnsi="Arial" w:cs="Arial"/>
@@ -1274,6 +1774,469 @@
           <w:bCs/>
           <w:sz w:val="28"/>
           <w:szCs w:val="28"/>
+        </w:rPr>
+      </w:pPr>
+    </w:p>
+    <w:p>
+      <w:pPr>
+        <w:spacing w:after="0" w:line="360" w:lineRule="auto"/>
+        <w:ind w:left="720"/>
+        <w:jc w:val="both"/>
+        <w:rPr>
+          <w:rFonts w:ascii="Arial" w:hAnsi="Arial" w:cs="Arial"/>
+        </w:rPr>
+      </w:pPr>
+      <w:r>
+        <w:rPr>
+          <w:rFonts w:ascii="Arial" w:hAnsi="Arial" w:cs="Arial"/>
+          <w:b/>
+          <w:bCs/>
+        </w:rPr>
+        <w:t>Q-1.</w:t>
+      </w:r>
+      <w:r>
+        <w:rPr>
+          <w:rFonts w:ascii="Arial" w:hAnsi="Arial" w:cs="Arial"/>
+        </w:rPr>
+        <w:tab/>
+      </w:r>
+      <w:r>
+        <w:rPr>
+          <w:rFonts w:ascii="Arial" w:hAnsi="Arial" w:cs="Arial"/>
+        </w:rPr>
+        <w:t>What LMS features are essential for delivering lectures and managing courses?</w:t>
+      </w:r>
+    </w:p>
+    <w:p>
+      <w:pPr>
+        <w:spacing w:after="0" w:line="360" w:lineRule="auto"/>
+        <w:ind w:left="720"/>
+        <w:jc w:val="both"/>
+        <w:rPr>
+          <w:rFonts w:ascii="Arial" w:hAnsi="Arial" w:cs="Arial"/>
+          <w:b/>
+          <w:bCs/>
+        </w:rPr>
+      </w:pPr>
+      <w:r>
+        <w:rPr>
+          <w:rFonts w:ascii="Arial" w:hAnsi="Arial" w:cs="Arial"/>
+          <w:b/>
+          <w:bCs/>
+        </w:rPr>
+        <w:t>Response</w:t>
+      </w:r>
+      <w:r>
+        <w:rPr>
+          <w:rFonts w:ascii="Arial" w:hAnsi="Arial" w:cs="Arial"/>
+          <w:b/>
+          <w:bCs/>
+        </w:rPr>
+        <w:t xml:space="preserve"> Summary</w:t>
+      </w:r>
+      <w:r>
+        <w:rPr>
+          <w:rFonts w:ascii="Arial" w:hAnsi="Arial" w:cs="Arial"/>
+          <w:b/>
+          <w:bCs/>
+        </w:rPr>
+        <w:t>:</w:t>
+      </w:r>
+    </w:p>
+    <w:p>
+      <w:pPr>
+        <w:spacing w:after="0" w:line="360" w:lineRule="auto"/>
+        <w:ind w:left="720"/>
+        <w:jc w:val="both"/>
+        <w:rPr>
+          <w:rFonts w:ascii="Arial" w:hAnsi="Arial" w:cs="Arial"/>
+        </w:rPr>
+      </w:pPr>
+      <w:r>
+        <w:rPr>
+          <w:rFonts w:ascii="Arial" w:hAnsi="Arial" w:cs="Arial"/>
+        </w:rPr>
+        <w:t>The majority of academic staff emphasized the importance of a centralized platform for course content, student communication, and grading.</w:t>
+      </w:r>
+      <w:r>
+        <w:rPr>
+          <w:rFonts w:ascii="Arial" w:hAnsi="Arial" w:cs="Arial"/>
+        </w:rPr>
+        <w:br/>
+        <w:t>Key features requested include:</w:t>
+      </w:r>
+    </w:p>
+    <w:p>
+      <w:pPr>
+        <w:numPr>
+          <w:ilvl w:val="0"/>
+          <w:numId w:val="20"/>
+        </w:numPr>
+        <w:tabs>
+          <w:tab w:val="clear" w:pos="720"/>
+        </w:tabs>
+        <w:spacing w:after="0" w:line="360" w:lineRule="auto"/>
+        <w:ind w:firstLine="0"/>
+        <w:jc w:val="both"/>
+        <w:rPr>
+          <w:rFonts w:ascii="Arial" w:hAnsi="Arial" w:cs="Arial"/>
+        </w:rPr>
+      </w:pPr>
+      <w:r>
+        <w:rPr>
+          <w:rFonts w:ascii="Arial" w:hAnsi="Arial" w:cs="Arial"/>
+        </w:rPr>
+        <w:t>Structured modules for uploading weekly lectures and readings</w:t>
+      </w:r>
+    </w:p>
+    <w:p>
+      <w:pPr>
+        <w:numPr>
+          <w:ilvl w:val="0"/>
+          <w:numId w:val="20"/>
+        </w:numPr>
+        <w:spacing w:after="0" w:line="360" w:lineRule="auto"/>
+        <w:ind w:firstLine="0"/>
+        <w:jc w:val="both"/>
+        <w:rPr>
+          <w:rFonts w:ascii="Arial" w:hAnsi="Arial" w:cs="Arial"/>
+        </w:rPr>
+      </w:pPr>
+      <w:r>
+        <w:rPr>
+          <w:rFonts w:ascii="Arial" w:hAnsi="Arial" w:cs="Arial"/>
+        </w:rPr>
+        <w:t>Assignment submission and auto-grading for quizzes</w:t>
+      </w:r>
+    </w:p>
+    <w:p>
+      <w:pPr>
+        <w:numPr>
+          <w:ilvl w:val="0"/>
+          <w:numId w:val="20"/>
+        </w:numPr>
+        <w:spacing w:after="0" w:line="360" w:lineRule="auto"/>
+        <w:ind w:firstLine="0"/>
+        <w:jc w:val="both"/>
+        <w:rPr>
+          <w:rFonts w:ascii="Arial" w:hAnsi="Arial" w:cs="Arial"/>
+        </w:rPr>
+      </w:pPr>
+      <w:r>
+        <w:rPr>
+          <w:rFonts w:ascii="Arial" w:hAnsi="Arial" w:cs="Arial"/>
+        </w:rPr>
+        <w:t>Real-time announcements and discussion boards</w:t>
+      </w:r>
+    </w:p>
+    <w:p>
+      <w:pPr>
+        <w:numPr>
+          <w:ilvl w:val="0"/>
+          <w:numId w:val="20"/>
+        </w:numPr>
+        <w:spacing w:after="0" w:line="360" w:lineRule="auto"/>
+        <w:ind w:firstLine="0"/>
+        <w:jc w:val="both"/>
+        <w:rPr>
+          <w:rFonts w:ascii="Arial" w:hAnsi="Arial" w:cs="Arial"/>
+        </w:rPr>
+      </w:pPr>
+      <w:r>
+        <w:rPr>
+          <w:rFonts w:ascii="Arial" w:hAnsi="Arial" w:cs="Arial"/>
+        </w:rPr>
+        <w:t>Calendar integration for lectures and deadlines</w:t>
+      </w:r>
+    </w:p>
+    <w:p>
+      <w:pPr>
+        <w:spacing w:after="0" w:line="360" w:lineRule="auto"/>
+        <w:ind w:left="720"/>
+        <w:jc w:val="both"/>
+        <w:rPr>
+          <w:rFonts w:ascii="Arial" w:hAnsi="Arial" w:cs="Arial"/>
+        </w:rPr>
+      </w:pPr>
+      <w:r>
+        <w:rPr>
+          <w:rFonts w:ascii="Arial" w:hAnsi="Arial" w:cs="Arial"/>
+          <w:b/>
+          <w:bCs/>
+        </w:rPr>
+        <w:t>Quote:</w:t>
+      </w:r>
+    </w:p>
+    <w:p>
+      <w:pPr>
+        <w:pBdr>
+          <w:left w:val="thinThickSmallGap" w:sz="24" w:space="4" w:color="A6A6A6" w:themeColor="background1" w:themeShade="A6"/>
+        </w:pBdr>
+        <w:spacing w:after="0" w:line="360" w:lineRule="auto"/>
+        <w:ind w:left="900"/>
+        <w:jc w:val="both"/>
+        <w:rPr>
+          <w:rFonts w:ascii="Arial" w:hAnsi="Arial" w:cs="Arial"/>
+        </w:rPr>
+      </w:pPr>
+      <w:r>
+        <w:rPr>
+          <w:rFonts w:ascii="Arial" w:hAnsi="Arial" w:cs="Arial"/>
+        </w:rPr>
+        <w:t xml:space="preserve">“We need something that's intuitive, where I can drag-and-drop content and instantly publish updates. Moodle is powerful but feels outdated.” </w:t>
+      </w:r>
+    </w:p>
+    <w:p>
+      <w:pPr>
+        <w:pBdr>
+          <w:left w:val="thinThickSmallGap" w:sz="24" w:space="4" w:color="A6A6A6" w:themeColor="background1" w:themeShade="A6"/>
+        </w:pBdr>
+        <w:spacing w:after="0" w:line="360" w:lineRule="auto"/>
+        <w:ind w:left="900"/>
+        <w:jc w:val="both"/>
+        <w:rPr>
+          <w:rFonts w:ascii="Arial" w:hAnsi="Arial" w:cs="Arial"/>
+        </w:rPr>
+      </w:pPr>
+      <w:r>
+        <w:rPr>
+          <w:rFonts w:ascii="Arial" w:hAnsi="Arial" w:cs="Arial"/>
+          <w:b/>
+          <w:bCs/>
+          <w:i/>
+          <w:iCs/>
+        </w:rPr>
+        <w:t>(</w:t>
+      </w:r>
+      <w:r>
+        <w:rPr>
+          <w:rFonts w:ascii="Arial" w:hAnsi="Arial" w:cs="Arial"/>
+          <w:b/>
+          <w:bCs/>
+          <w:i/>
+          <w:iCs/>
+        </w:rPr>
+        <w:t>Ms. Qureshi</w:t>
+      </w:r>
+      <w:r>
+        <w:rPr>
+          <w:rFonts w:ascii="Arial" w:hAnsi="Arial" w:cs="Arial"/>
+          <w:b/>
+          <w:bCs/>
+          <w:i/>
+          <w:iCs/>
+        </w:rPr>
+        <w:t>)</w:t>
+      </w:r>
+    </w:p>
+    <w:p>
+      <w:pPr>
+        <w:spacing w:after="0" w:line="360" w:lineRule="auto"/>
+        <w:ind w:left="720"/>
+        <w:jc w:val="both"/>
+        <w:rPr>
+          <w:rFonts w:ascii="Arial" w:hAnsi="Arial" w:cs="Arial"/>
+        </w:rPr>
+      </w:pPr>
+      <w:r>
+        <w:rPr>
+          <w:rFonts w:ascii="Arial" w:hAnsi="Arial" w:cs="Arial"/>
+        </w:rPr>
+        <w:tab/>
+      </w:r>
+    </w:p>
+    <w:p>
+      <w:pPr>
+        <w:spacing w:after="0" w:line="360" w:lineRule="auto"/>
+        <w:ind w:left="720"/>
+        <w:jc w:val="both"/>
+        <w:rPr>
+          <w:rFonts w:ascii="Arial" w:hAnsi="Arial" w:cs="Arial"/>
+        </w:rPr>
+      </w:pPr>
+      <w:r>
+        <w:rPr>
+          <w:rFonts w:ascii="Arial" w:hAnsi="Arial" w:cs="Arial"/>
+          <w:b/>
+          <w:bCs/>
+        </w:rPr>
+        <w:t>Q-</w:t>
+      </w:r>
+      <w:r>
+        <w:rPr>
+          <w:rFonts w:ascii="Arial" w:hAnsi="Arial" w:cs="Arial"/>
+          <w:b/>
+          <w:bCs/>
+        </w:rPr>
+        <w:t>2</w:t>
+      </w:r>
+      <w:r>
+        <w:rPr>
+          <w:rFonts w:ascii="Arial" w:hAnsi="Arial" w:cs="Arial"/>
+          <w:b/>
+          <w:bCs/>
+        </w:rPr>
+        <w:t>.</w:t>
+      </w:r>
+      <w:r>
+        <w:rPr>
+          <w:rFonts w:ascii="Arial" w:hAnsi="Arial" w:cs="Arial"/>
+        </w:rPr>
+        <w:tab/>
+      </w:r>
+      <w:r>
+        <w:rPr>
+          <w:rFonts w:ascii="Arial" w:hAnsi="Arial" w:cs="Arial"/>
+        </w:rPr>
+        <w:t>What challenges do you currently face in content sharing and student interaction?</w:t>
+      </w:r>
+    </w:p>
+    <w:p>
+      <w:pPr>
+        <w:spacing w:after="0" w:line="360" w:lineRule="auto"/>
+        <w:ind w:left="720"/>
+        <w:jc w:val="both"/>
+        <w:rPr>
+          <w:rFonts w:ascii="Arial" w:hAnsi="Arial" w:cs="Arial"/>
+        </w:rPr>
+      </w:pPr>
+      <w:r>
+        <w:rPr>
+          <w:rFonts w:ascii="Arial" w:hAnsi="Arial" w:cs="Arial"/>
+          <w:b/>
+          <w:bCs/>
+        </w:rPr>
+        <w:t>Q-</w:t>
+      </w:r>
+      <w:r>
+        <w:rPr>
+          <w:rFonts w:ascii="Arial" w:hAnsi="Arial" w:cs="Arial"/>
+          <w:b/>
+          <w:bCs/>
+        </w:rPr>
+        <w:t>3</w:t>
+      </w:r>
+      <w:r>
+        <w:rPr>
+          <w:rFonts w:ascii="Arial" w:hAnsi="Arial" w:cs="Arial"/>
+          <w:b/>
+          <w:bCs/>
+        </w:rPr>
+        <w:t>.</w:t>
+      </w:r>
+      <w:r>
+        <w:rPr>
+          <w:rFonts w:ascii="Arial" w:hAnsi="Arial" w:cs="Arial"/>
+        </w:rPr>
+        <w:tab/>
+      </w:r>
+      <w:r>
+        <w:rPr>
+          <w:rFonts w:ascii="Arial" w:hAnsi="Arial" w:cs="Arial"/>
+        </w:rPr>
+        <w:t>Would you benefit from automated attendance, grading, or feedback tools?</w:t>
+      </w:r>
+    </w:p>
+    <w:p>
+      <w:pPr>
+        <w:spacing w:after="0" w:line="360" w:lineRule="auto"/>
+        <w:ind w:left="720"/>
+        <w:jc w:val="both"/>
+        <w:rPr>
+          <w:rFonts w:ascii="Arial" w:hAnsi="Arial" w:cs="Arial"/>
+        </w:rPr>
+      </w:pPr>
+      <w:r>
+        <w:rPr>
+          <w:rFonts w:ascii="Arial" w:hAnsi="Arial" w:cs="Arial"/>
+          <w:b/>
+          <w:bCs/>
+        </w:rPr>
+        <w:t>Q-</w:t>
+      </w:r>
+      <w:r>
+        <w:rPr>
+          <w:rFonts w:ascii="Arial" w:hAnsi="Arial" w:cs="Arial"/>
+          <w:b/>
+          <w:bCs/>
+        </w:rPr>
+        <w:t>4</w:t>
+      </w:r>
+      <w:r>
+        <w:rPr>
+          <w:rFonts w:ascii="Arial" w:hAnsi="Arial" w:cs="Arial"/>
+          <w:b/>
+          <w:bCs/>
+        </w:rPr>
+        <w:t>.</w:t>
+      </w:r>
+      <w:r>
+        <w:rPr>
+          <w:rFonts w:ascii="Arial" w:hAnsi="Arial" w:cs="Arial"/>
+        </w:rPr>
+        <w:tab/>
+      </w:r>
+      <w:r>
+        <w:rPr>
+          <w:rFonts w:ascii="Arial" w:hAnsi="Arial" w:cs="Arial"/>
+        </w:rPr>
+        <w:t>How do you currently track student performance and engagement?</w:t>
+      </w:r>
+    </w:p>
+    <w:p>
+      <w:pPr>
+        <w:spacing w:after="0" w:line="360" w:lineRule="auto"/>
+        <w:ind w:left="720"/>
+        <w:jc w:val="both"/>
+        <w:rPr>
+          <w:rFonts w:ascii="Arial" w:hAnsi="Arial" w:cs="Arial"/>
+        </w:rPr>
+      </w:pPr>
+      <w:r>
+        <w:rPr>
+          <w:rFonts w:ascii="Arial" w:hAnsi="Arial" w:cs="Arial"/>
+          <w:b/>
+          <w:bCs/>
+        </w:rPr>
+        <w:lastRenderedPageBreak/>
+        <w:t>Q-</w:t>
+      </w:r>
+      <w:r>
+        <w:rPr>
+          <w:rFonts w:ascii="Arial" w:hAnsi="Arial" w:cs="Arial"/>
+          <w:b/>
+          <w:bCs/>
+        </w:rPr>
+        <w:t>5</w:t>
+      </w:r>
+      <w:r>
+        <w:rPr>
+          <w:rFonts w:ascii="Arial" w:hAnsi="Arial" w:cs="Arial"/>
+          <w:b/>
+          <w:bCs/>
+        </w:rPr>
+        <w:t>.</w:t>
+      </w:r>
+      <w:r>
+        <w:rPr>
+          <w:rFonts w:ascii="Arial" w:hAnsi="Arial" w:cs="Arial"/>
+        </w:rPr>
+        <w:tab/>
+      </w:r>
+      <w:r>
+        <w:rPr>
+          <w:rFonts w:ascii="Arial" w:hAnsi="Arial" w:cs="Arial"/>
+        </w:rPr>
+        <w:t>What integrations would be most helpful (Zoom, Teams, external resources)?</w:t>
+      </w:r>
+    </w:p>
+    <w:p>
+      <w:pPr>
+        <w:spacing w:after="0" w:line="360" w:lineRule="auto"/>
+        <w:ind w:left="720"/>
+        <w:jc w:val="both"/>
+        <w:rPr>
+          <w:rFonts w:ascii="Arial" w:hAnsi="Arial" w:cs="Arial"/>
         </w:rPr>
       </w:pPr>
     </w:p>
@@ -1295,7 +2258,7 @@
           <w:b/>
           <w:bCs/>
         </w:rPr>
-        <w:t>Academic Staff (Lecturers, Senior Lecturers)</w:t>
+        <w:t>Department Heads / Academic Managers</w:t>
       </w:r>
     </w:p>
     <w:p>
@@ -1325,7 +2288,7 @@
         <w:rPr>
           <w:rFonts w:ascii="Arial" w:hAnsi="Arial" w:cs="Arial"/>
         </w:rPr>
-        <w:t>What LMS features are essential for delivering lectures and managing courses?</w:t>
+        <w:t>How do you monitor course quality across your department?</w:t>
       </w:r>
     </w:p>
     <w:p>
@@ -1343,13 +2306,35 @@
           <w:b/>
           <w:bCs/>
         </w:rPr>
-        <w:t>Response:</w:t>
+        <w:t>Q-</w:t>
+      </w:r>
+      <w:r>
+        <w:rPr>
+          <w:rFonts w:ascii="Arial" w:hAnsi="Arial" w:cs="Arial"/>
+          <w:b/>
+          <w:bCs/>
+        </w:rPr>
+        <w:t>2</w:t>
+      </w:r>
+      <w:r>
+        <w:rPr>
+          <w:rFonts w:ascii="Arial" w:hAnsi="Arial" w:cs="Arial"/>
+          <w:b/>
+          <w:bCs/>
+        </w:rPr>
+        <w:t>.</w:t>
       </w:r>
       <w:r>
         <w:rPr>
           <w:rFonts w:ascii="Arial" w:hAnsi="Arial" w:cs="Arial"/>
         </w:rPr>
         <w:tab/>
+      </w:r>
+      <w:r>
+        <w:rPr>
+          <w:rFonts w:ascii="Arial" w:hAnsi="Arial" w:cs="Arial"/>
+        </w:rPr>
+        <w:t>What data insights would help you improve teaching outcomes?</w:t>
       </w:r>
     </w:p>
     <w:p>
@@ -1375,7 +2360,7 @@
           <w:b/>
           <w:bCs/>
         </w:rPr>
-        <w:t>2</w:t>
+        <w:t>3</w:t>
       </w:r>
       <w:r>
         <w:rPr>
@@ -1395,154 +2380,18 @@
         <w:rPr>
           <w:rFonts w:ascii="Arial" w:hAnsi="Arial" w:cs="Arial"/>
         </w:rPr>
-        <w:t>What challenges do you currently face in content sharing and student interaction?</w:t>
+        <w:t>Do you need dashboards or reporting tools within the LMS?</w:t>
       </w:r>
     </w:p>
     <w:p>
       <w:pPr>
-        <w:spacing w:after="0" w:line="360" w:lineRule="auto"/>
-        <w:ind w:left="720"/>
         <w:jc w:val="both"/>
-        <w:rPr>
-          <w:rFonts w:ascii="Arial" w:hAnsi="Arial" w:cs="Arial"/>
-        </w:rPr>
-      </w:pPr>
-      <w:r>
         <w:rPr>
           <w:rFonts w:ascii="Arial" w:hAnsi="Arial" w:cs="Arial"/>
           <w:b/>
           <w:bCs/>
-        </w:rPr>
-        <w:t>Q-</w:t>
-      </w:r>
-      <w:r>
-        <w:rPr>
-          <w:rFonts w:ascii="Arial" w:hAnsi="Arial" w:cs="Arial"/>
-          <w:b/>
-          <w:bCs/>
-        </w:rPr>
-        <w:t>3</w:t>
-      </w:r>
-      <w:r>
-        <w:rPr>
-          <w:rFonts w:ascii="Arial" w:hAnsi="Arial" w:cs="Arial"/>
-          <w:b/>
-          <w:bCs/>
-        </w:rPr>
-        <w:t>.</w:t>
-      </w:r>
-      <w:r>
-        <w:rPr>
-          <w:rFonts w:ascii="Arial" w:hAnsi="Arial" w:cs="Arial"/>
-        </w:rPr>
-        <w:tab/>
-      </w:r>
-      <w:r>
-        <w:rPr>
-          <w:rFonts w:ascii="Arial" w:hAnsi="Arial" w:cs="Arial"/>
-        </w:rPr>
-        <w:t>Would you benefit from automated attendance, grading, or feedback tools?</w:t>
-      </w:r>
-    </w:p>
-    <w:p>
-      <w:pPr>
-        <w:spacing w:after="0" w:line="360" w:lineRule="auto"/>
-        <w:ind w:left="720"/>
-        <w:jc w:val="both"/>
-        <w:rPr>
-          <w:rFonts w:ascii="Arial" w:hAnsi="Arial" w:cs="Arial"/>
-        </w:rPr>
-      </w:pPr>
-      <w:r>
-        <w:rPr>
-          <w:rFonts w:ascii="Arial" w:hAnsi="Arial" w:cs="Arial"/>
-          <w:b/>
-          <w:bCs/>
-        </w:rPr>
-        <w:t>Q-</w:t>
-      </w:r>
-      <w:r>
-        <w:rPr>
-          <w:rFonts w:ascii="Arial" w:hAnsi="Arial" w:cs="Arial"/>
-          <w:b/>
-          <w:bCs/>
-        </w:rPr>
-        <w:t>4</w:t>
-      </w:r>
-      <w:r>
-        <w:rPr>
-          <w:rFonts w:ascii="Arial" w:hAnsi="Arial" w:cs="Arial"/>
-          <w:b/>
-          <w:bCs/>
-        </w:rPr>
-        <w:t>.</w:t>
-      </w:r>
-      <w:r>
-        <w:rPr>
-          <w:rFonts w:ascii="Arial" w:hAnsi="Arial" w:cs="Arial"/>
-        </w:rPr>
-        <w:tab/>
-      </w:r>
-      <w:r>
-        <w:rPr>
-          <w:rFonts w:ascii="Arial" w:hAnsi="Arial" w:cs="Arial"/>
-        </w:rPr>
-        <w:t>How do you currently track student performance and engagement?</w:t>
-      </w:r>
-    </w:p>
-    <w:p>
-      <w:pPr>
-        <w:spacing w:after="0" w:line="360" w:lineRule="auto"/>
-        <w:ind w:left="720"/>
-        <w:jc w:val="both"/>
-        <w:rPr>
-          <w:rFonts w:ascii="Arial" w:hAnsi="Arial" w:cs="Arial"/>
-        </w:rPr>
-      </w:pPr>
-      <w:r>
-        <w:rPr>
-          <w:rFonts w:ascii="Arial" w:hAnsi="Arial" w:cs="Arial"/>
-          <w:b/>
-          <w:bCs/>
-        </w:rPr>
-        <w:t>Q-</w:t>
-      </w:r>
-      <w:r>
-        <w:rPr>
-          <w:rFonts w:ascii="Arial" w:hAnsi="Arial" w:cs="Arial"/>
-          <w:b/>
-          <w:bCs/>
-        </w:rPr>
-        <w:t>5</w:t>
-      </w:r>
-      <w:r>
-        <w:rPr>
-          <w:rFonts w:ascii="Arial" w:hAnsi="Arial" w:cs="Arial"/>
-          <w:b/>
-          <w:bCs/>
-        </w:rPr>
-        <w:t>.</w:t>
-      </w:r>
-      <w:r>
-        <w:rPr>
-          <w:rFonts w:ascii="Arial" w:hAnsi="Arial" w:cs="Arial"/>
-        </w:rPr>
-        <w:tab/>
-      </w:r>
-      <w:r>
-        <w:rPr>
-          <w:rFonts w:ascii="Arial" w:hAnsi="Arial" w:cs="Arial"/>
-        </w:rPr>
-        <w:t>What integrations would be most helpful (Zoom, Teams, external resources)?</w:t>
-      </w:r>
-    </w:p>
-    <w:p>
-      <w:pPr>
-        <w:spacing w:after="0" w:line="360" w:lineRule="auto"/>
-        <w:ind w:left="720"/>
-        <w:jc w:val="both"/>
-        <w:rPr>
-          <w:rFonts w:ascii="Arial" w:hAnsi="Arial" w:cs="Arial"/>
+          <w:sz w:val="28"/>
+          <w:szCs w:val="28"/>
         </w:rPr>
       </w:pPr>
     </w:p>
@@ -1556,15 +2405,17 @@
         <w:jc w:val="both"/>
         <w:rPr>
           <w:rFonts w:ascii="Arial" w:hAnsi="Arial" w:cs="Arial"/>
-        </w:rPr>
-      </w:pPr>
-      <w:r>
-        <w:rPr>
-          <w:rFonts w:ascii="Arial" w:hAnsi="Arial" w:cs="Arial"/>
           <w:b/>
           <w:bCs/>
         </w:rPr>
-        <w:t>Department Heads / Academic Managers</w:t>
+      </w:pPr>
+      <w:r>
+        <w:rPr>
+          <w:rFonts w:ascii="Arial" w:hAnsi="Arial" w:cs="Arial"/>
+          <w:b/>
+          <w:bCs/>
+        </w:rPr>
+        <w:t>Students</w:t>
       </w:r>
     </w:p>
     <w:p>
@@ -1594,7 +2445,7 @@
         <w:rPr>
           <w:rFonts w:ascii="Arial" w:hAnsi="Arial" w:cs="Arial"/>
         </w:rPr>
-        <w:t>How do you monitor course quality across your department?</w:t>
+        <w:t>How do you currently access lectures, notes, and assignments?</w:t>
       </w:r>
     </w:p>
     <w:p>
@@ -1640,7 +2491,7 @@
         <w:rPr>
           <w:rFonts w:ascii="Arial" w:hAnsi="Arial" w:cs="Arial"/>
         </w:rPr>
-        <w:t>What data insights would help you improve teaching outcomes?</w:t>
+        <w:t>What would improve your learning experience on a digital platform?</w:t>
       </w:r>
     </w:p>
     <w:p>
@@ -1686,18 +2537,62 @@
         <w:rPr>
           <w:rFonts w:ascii="Arial" w:hAnsi="Arial" w:cs="Arial"/>
         </w:rPr>
-        <w:t>Do you need dashboards or reporting tools within the LMS?</w:t>
+        <w:t>Are mobile and offline capabilities important to you?</w:t>
       </w:r>
     </w:p>
     <w:p>
       <w:pPr>
+        <w:spacing w:after="0" w:line="360" w:lineRule="auto"/>
+        <w:ind w:left="720"/>
         <w:jc w:val="both"/>
+        <w:rPr>
+          <w:rFonts w:ascii="Arial" w:hAnsi="Arial" w:cs="Arial"/>
+        </w:rPr>
+      </w:pPr>
+      <w:r>
         <w:rPr>
           <w:rFonts w:ascii="Arial" w:hAnsi="Arial" w:cs="Arial"/>
           <w:b/>
           <w:bCs/>
-          <w:sz w:val="28"/>
-          <w:szCs w:val="28"/>
+        </w:rPr>
+        <w:t>Q-</w:t>
+      </w:r>
+      <w:r>
+        <w:rPr>
+          <w:rFonts w:ascii="Arial" w:hAnsi="Arial" w:cs="Arial"/>
+          <w:b/>
+          <w:bCs/>
+        </w:rPr>
+        <w:t>4</w:t>
+      </w:r>
+      <w:r>
+        <w:rPr>
+          <w:rFonts w:ascii="Arial" w:hAnsi="Arial" w:cs="Arial"/>
+          <w:b/>
+          <w:bCs/>
+        </w:rPr>
+        <w:t>.</w:t>
+      </w:r>
+      <w:r>
+        <w:rPr>
+          <w:rFonts w:ascii="Arial" w:hAnsi="Arial" w:cs="Arial"/>
+        </w:rPr>
+        <w:tab/>
+      </w:r>
+      <w:r>
+        <w:rPr>
+          <w:rFonts w:ascii="Arial" w:hAnsi="Arial" w:cs="Arial"/>
+        </w:rPr>
+        <w:t>What type of notifications/reminders are helpful (assignments, grades, deadlines)?</w:t>
+      </w:r>
+    </w:p>
+    <w:p>
+      <w:pPr>
+        <w:jc w:val="both"/>
+        <w:rPr>
+          <w:rFonts w:ascii="Arial" w:hAnsi="Arial" w:cs="Arial"/>
+          <w:b/>
+          <w:bCs/>
         </w:rPr>
       </w:pPr>
     </w:p>
@@ -1721,208 +2616,6 @@
           <w:b/>
           <w:bCs/>
         </w:rPr>
-        <w:t>Students</w:t>
-      </w:r>
-    </w:p>
-    <w:p>
-      <w:pPr>
-        <w:spacing w:after="0" w:line="360" w:lineRule="auto"/>
-        <w:ind w:left="720"/>
-        <w:jc w:val="both"/>
-        <w:rPr>
-          <w:rFonts w:ascii="Arial" w:hAnsi="Arial" w:cs="Arial"/>
-        </w:rPr>
-      </w:pPr>
-      <w:r>
-        <w:rPr>
-          <w:rFonts w:ascii="Arial" w:hAnsi="Arial" w:cs="Arial"/>
-          <w:b/>
-          <w:bCs/>
-        </w:rPr>
-        <w:t>Q-1.</w:t>
-      </w:r>
-      <w:r>
-        <w:rPr>
-          <w:rFonts w:ascii="Arial" w:hAnsi="Arial" w:cs="Arial"/>
-        </w:rPr>
-        <w:tab/>
-      </w:r>
-      <w:r>
-        <w:rPr>
-          <w:rFonts w:ascii="Arial" w:hAnsi="Arial" w:cs="Arial"/>
-        </w:rPr>
-        <w:t>How do you currently access lectures, notes, and assignments?</w:t>
-      </w:r>
-    </w:p>
-    <w:p>
-      <w:pPr>
-        <w:spacing w:after="0" w:line="360" w:lineRule="auto"/>
-        <w:ind w:left="720"/>
-        <w:jc w:val="both"/>
-        <w:rPr>
-          <w:rFonts w:ascii="Arial" w:hAnsi="Arial" w:cs="Arial"/>
-        </w:rPr>
-      </w:pPr>
-      <w:r>
-        <w:rPr>
-          <w:rFonts w:ascii="Arial" w:hAnsi="Arial" w:cs="Arial"/>
-          <w:b/>
-          <w:bCs/>
-        </w:rPr>
-        <w:t>Q-</w:t>
-      </w:r>
-      <w:r>
-        <w:rPr>
-          <w:rFonts w:ascii="Arial" w:hAnsi="Arial" w:cs="Arial"/>
-          <w:b/>
-          <w:bCs/>
-        </w:rPr>
-        <w:t>2</w:t>
-      </w:r>
-      <w:r>
-        <w:rPr>
-          <w:rFonts w:ascii="Arial" w:hAnsi="Arial" w:cs="Arial"/>
-          <w:b/>
-          <w:bCs/>
-        </w:rPr>
-        <w:t>.</w:t>
-      </w:r>
-      <w:r>
-        <w:rPr>
-          <w:rFonts w:ascii="Arial" w:hAnsi="Arial" w:cs="Arial"/>
-        </w:rPr>
-        <w:tab/>
-      </w:r>
-      <w:r>
-        <w:rPr>
-          <w:rFonts w:ascii="Arial" w:hAnsi="Arial" w:cs="Arial"/>
-        </w:rPr>
-        <w:t>What would improve your learning experience on a digital platform?</w:t>
-      </w:r>
-    </w:p>
-    <w:p>
-      <w:pPr>
-        <w:spacing w:after="0" w:line="360" w:lineRule="auto"/>
-        <w:ind w:left="720"/>
-        <w:jc w:val="both"/>
-        <w:rPr>
-          <w:rFonts w:ascii="Arial" w:hAnsi="Arial" w:cs="Arial"/>
-        </w:rPr>
-      </w:pPr>
-      <w:r>
-        <w:rPr>
-          <w:rFonts w:ascii="Arial" w:hAnsi="Arial" w:cs="Arial"/>
-          <w:b/>
-          <w:bCs/>
-        </w:rPr>
-        <w:t>Q-</w:t>
-      </w:r>
-      <w:r>
-        <w:rPr>
-          <w:rFonts w:ascii="Arial" w:hAnsi="Arial" w:cs="Arial"/>
-          <w:b/>
-          <w:bCs/>
-        </w:rPr>
-        <w:t>3</w:t>
-      </w:r>
-      <w:r>
-        <w:rPr>
-          <w:rFonts w:ascii="Arial" w:hAnsi="Arial" w:cs="Arial"/>
-          <w:b/>
-          <w:bCs/>
-        </w:rPr>
-        <w:t>.</w:t>
-      </w:r>
-      <w:r>
-        <w:rPr>
-          <w:rFonts w:ascii="Arial" w:hAnsi="Arial" w:cs="Arial"/>
-        </w:rPr>
-        <w:tab/>
-      </w:r>
-      <w:r>
-        <w:rPr>
-          <w:rFonts w:ascii="Arial" w:hAnsi="Arial" w:cs="Arial"/>
-        </w:rPr>
-        <w:t>Are mobile and offline capabilities important to you?</w:t>
-      </w:r>
-    </w:p>
-    <w:p>
-      <w:pPr>
-        <w:spacing w:after="0" w:line="360" w:lineRule="auto"/>
-        <w:ind w:left="720"/>
-        <w:jc w:val="both"/>
-        <w:rPr>
-          <w:rFonts w:ascii="Arial" w:hAnsi="Arial" w:cs="Arial"/>
-        </w:rPr>
-      </w:pPr>
-      <w:r>
-        <w:rPr>
-          <w:rFonts w:ascii="Arial" w:hAnsi="Arial" w:cs="Arial"/>
-          <w:b/>
-          <w:bCs/>
-        </w:rPr>
-        <w:t>Q-</w:t>
-      </w:r>
-      <w:r>
-        <w:rPr>
-          <w:rFonts w:ascii="Arial" w:hAnsi="Arial" w:cs="Arial"/>
-          <w:b/>
-          <w:bCs/>
-        </w:rPr>
-        <w:t>4</w:t>
-      </w:r>
-      <w:r>
-        <w:rPr>
-          <w:rFonts w:ascii="Arial" w:hAnsi="Arial" w:cs="Arial"/>
-          <w:b/>
-          <w:bCs/>
-        </w:rPr>
-        <w:t>.</w:t>
-      </w:r>
-      <w:r>
-        <w:rPr>
-          <w:rFonts w:ascii="Arial" w:hAnsi="Arial" w:cs="Arial"/>
-        </w:rPr>
-        <w:tab/>
-      </w:r>
-      <w:r>
-        <w:rPr>
-          <w:rFonts w:ascii="Arial" w:hAnsi="Arial" w:cs="Arial"/>
-        </w:rPr>
-        <w:t>What type of notifications/reminders are helpful (assignments, grades, deadlines)?</w:t>
-      </w:r>
-    </w:p>
-    <w:p>
-      <w:pPr>
-        <w:jc w:val="both"/>
-        <w:rPr>
-          <w:rFonts w:ascii="Arial" w:hAnsi="Arial" w:cs="Arial"/>
-          <w:b/>
-          <w:bCs/>
-        </w:rPr>
-      </w:pPr>
-    </w:p>
-    <w:p>
-      <w:pPr>
-        <w:pStyle w:val="ListParagraph"/>
-        <w:numPr>
-          <w:ilvl w:val="1"/>
-          <w:numId w:val="18"/>
-        </w:numPr>
-        <w:jc w:val="both"/>
-        <w:rPr>
-          <w:rFonts w:ascii="Arial" w:hAnsi="Arial" w:cs="Arial"/>
-          <w:b/>
-          <w:bCs/>
-        </w:rPr>
-      </w:pPr>
-      <w:r>
-        <w:rPr>
-          <w:rFonts w:ascii="Arial" w:hAnsi="Arial" w:cs="Arial"/>
-          <w:b/>
-          <w:bCs/>
-        </w:rPr>
-        <w:lastRenderedPageBreak/>
         <w:t>Administrative Staff</w:t>
       </w:r>
     </w:p>
@@ -5864,6 +6557,155 @@
     </w:lvl>
   </w:abstractNum>
   <w:abstractNum w:abstractNumId="1" w15:restartNumberingAfterBreak="0">
+    <w:nsid w:val="090079DE"/>
+    <w:multiLevelType w:val="multilevel"/>
+    <w:tmpl w:val="2CC4C570"/>
+    <w:lvl w:ilvl="0">
+      <w:start w:val="1"/>
+      <w:numFmt w:val="bullet"/>
+      <w:lvlText w:val=""/>
+      <w:lvlJc w:val="left"/>
+      <w:pPr>
+        <w:tabs>
+          <w:tab w:val="num" w:pos="720"/>
+        </w:tabs>
+        <w:ind w:left="720" w:hanging="360"/>
+      </w:pPr>
+      <w:rPr>
+        <w:rFonts w:ascii="Symbol" w:hAnsi="Symbol" w:hint="default"/>
+        <w:sz w:val="20"/>
+      </w:rPr>
+    </w:lvl>
+    <w:lvl w:ilvl="1" w:tentative="1">
+      <w:start w:val="1"/>
+      <w:numFmt w:val="bullet"/>
+      <w:lvlText w:val="o"/>
+      <w:lvlJc w:val="left"/>
+      <w:pPr>
+        <w:tabs>
+          <w:tab w:val="num" w:pos="1440"/>
+        </w:tabs>
+        <w:ind w:left="1440" w:hanging="360"/>
+      </w:pPr>
+      <w:rPr>
+        <w:rFonts w:ascii="Courier New" w:hAnsi="Courier New" w:hint="default"/>
+        <w:sz w:val="20"/>
+      </w:rPr>
+    </w:lvl>
+    <w:lvl w:ilvl="2" w:tentative="1">
+      <w:start w:val="1"/>
+      <w:numFmt w:val="bullet"/>
+      <w:lvlText w:val=""/>
+      <w:lvlJc w:val="left"/>
+      <w:pPr>
+        <w:tabs>
+          <w:tab w:val="num" w:pos="2160"/>
+        </w:tabs>
+        <w:ind w:left="2160" w:hanging="360"/>
+      </w:pPr>
+      <w:rPr>
+        <w:rFonts w:ascii="Wingdings" w:hAnsi="Wingdings" w:hint="default"/>
+        <w:sz w:val="20"/>
+      </w:rPr>
+    </w:lvl>
+    <w:lvl w:ilvl="3" w:tentative="1">
+      <w:start w:val="1"/>
+      <w:numFmt w:val="bullet"/>
+      <w:lvlText w:val=""/>
+      <w:lvlJc w:val="left"/>
+      <w:pPr>
+        <w:tabs>
+          <w:tab w:val="num" w:pos="2880"/>
+        </w:tabs>
+        <w:ind w:left="2880" w:hanging="360"/>
+      </w:pPr>
+      <w:rPr>
+        <w:rFonts w:ascii="Wingdings" w:hAnsi="Wingdings" w:hint="default"/>
+        <w:sz w:val="20"/>
+      </w:rPr>
+    </w:lvl>
+    <w:lvl w:ilvl="4" w:tentative="1">
+      <w:start w:val="1"/>
+      <w:numFmt w:val="bullet"/>
+      <w:lvlText w:val=""/>
+      <w:lvlJc w:val="left"/>
+      <w:pPr>
+        <w:tabs>
+          <w:tab w:val="num" w:pos="3600"/>
+        </w:tabs>
+        <w:ind w:left="3600" w:hanging="360"/>
+      </w:pPr>
+      <w:rPr>
+        <w:rFonts w:ascii="Wingdings" w:hAnsi="Wingdings" w:hint="default"/>
+        <w:sz w:val="20"/>
+      </w:rPr>
+    </w:lvl>
+    <w:lvl w:ilvl="5" w:tentative="1">
+      <w:start w:val="1"/>
+      <w:numFmt w:val="bullet"/>
+      <w:lvlText w:val=""/>
+      <w:lvlJc w:val="left"/>
+      <w:pPr>
+        <w:tabs>
+          <w:tab w:val="num" w:pos="4320"/>
+        </w:tabs>
+        <w:ind w:left="4320" w:hanging="360"/>
+      </w:pPr>
+      <w:rPr>
+        <w:rFonts w:ascii="Wingdings" w:hAnsi="Wingdings" w:hint="default"/>
+        <w:sz w:val="20"/>
+      </w:rPr>
+    </w:lvl>
+    <w:lvl w:ilvl="6" w:tentative="1">
+      <w:start w:val="1"/>
+      <w:numFmt w:val="bullet"/>
+      <w:lvlText w:val=""/>
+      <w:lvlJc w:val="left"/>
+      <w:pPr>
+        <w:tabs>
+          <w:tab w:val="num" w:pos="5040"/>
+        </w:tabs>
+        <w:ind w:left="5040" w:hanging="360"/>
+      </w:pPr>
+      <w:rPr>
+        <w:rFonts w:ascii="Wingdings" w:hAnsi="Wingdings" w:hint="default"/>
+        <w:sz w:val="20"/>
+      </w:rPr>
+    </w:lvl>
+    <w:lvl w:ilvl="7" w:tentative="1">
+      <w:start w:val="1"/>
+      <w:numFmt w:val="bullet"/>
+      <w:lvlText w:val=""/>
+      <w:lvlJc w:val="left"/>
+      <w:pPr>
+        <w:tabs>
+          <w:tab w:val="num" w:pos="5760"/>
+        </w:tabs>
+        <w:ind w:left="5760" w:hanging="360"/>
+      </w:pPr>
+      <w:rPr>
+        <w:rFonts w:ascii="Wingdings" w:hAnsi="Wingdings" w:hint="default"/>
+        <w:sz w:val="20"/>
+      </w:rPr>
+    </w:lvl>
+    <w:lvl w:ilvl="8" w:tentative="1">
+      <w:start w:val="1"/>
+      <w:numFmt w:val="bullet"/>
+      <w:lvlText w:val=""/>
+      <w:lvlJc w:val="left"/>
+      <w:pPr>
+        <w:tabs>
+          <w:tab w:val="num" w:pos="6480"/>
+        </w:tabs>
+        <w:ind w:left="6480" w:hanging="360"/>
+      </w:pPr>
+      <w:rPr>
+        <w:rFonts w:ascii="Wingdings" w:hAnsi="Wingdings" w:hint="default"/>
+        <w:sz w:val="20"/>
+      </w:rPr>
+    </w:lvl>
+  </w:abstractNum>
+  <w:abstractNum w:abstractNumId="2" w15:restartNumberingAfterBreak="0">
     <w:nsid w:val="0FEE4CFC"/>
     <w:multiLevelType w:val="multilevel"/>
     <w:tmpl w:val="57B66A16"/>
@@ -5976,7 +6818,7 @@
       </w:pPr>
     </w:lvl>
   </w:abstractNum>
-  <w:abstractNum w:abstractNumId="2" w15:restartNumberingAfterBreak="0">
+  <w:abstractNum w:abstractNumId="3" w15:restartNumberingAfterBreak="0">
     <w:nsid w:val="10467AD2"/>
     <w:multiLevelType w:val="hybridMultilevel"/>
     <w:tmpl w:val="5BCADB12"/>
@@ -6062,7 +6904,7 @@
       </w:pPr>
     </w:lvl>
   </w:abstractNum>
-  <w:abstractNum w:abstractNumId="3" w15:restartNumberingAfterBreak="0">
+  <w:abstractNum w:abstractNumId="4" w15:restartNumberingAfterBreak="0">
     <w:nsid w:val="10A42724"/>
     <w:multiLevelType w:val="multilevel"/>
     <w:tmpl w:val="4E100EEC"/>
@@ -6212,7 +7054,7 @@
       </w:rPr>
     </w:lvl>
   </w:abstractNum>
-  <w:abstractNum w:abstractNumId="4" w15:restartNumberingAfterBreak="0">
+  <w:abstractNum w:abstractNumId="5" w15:restartNumberingAfterBreak="0">
     <w:nsid w:val="124D370B"/>
     <w:multiLevelType w:val="hybridMultilevel"/>
     <w:tmpl w:val="7D103708"/>
@@ -6301,7 +7143,7 @@
       </w:pPr>
     </w:lvl>
   </w:abstractNum>
-  <w:abstractNum w:abstractNumId="5" w15:restartNumberingAfterBreak="0">
+  <w:abstractNum w:abstractNumId="6" w15:restartNumberingAfterBreak="0">
     <w:nsid w:val="15593859"/>
     <w:multiLevelType w:val="hybridMultilevel"/>
     <w:tmpl w:val="CCBCE6B4"/>
@@ -6390,7 +7232,7 @@
       </w:pPr>
     </w:lvl>
   </w:abstractNum>
-  <w:abstractNum w:abstractNumId="6" w15:restartNumberingAfterBreak="0">
+  <w:abstractNum w:abstractNumId="7" w15:restartNumberingAfterBreak="0">
     <w:nsid w:val="23F530C8"/>
     <w:multiLevelType w:val="multilevel"/>
     <w:tmpl w:val="8766E778"/>
@@ -6535,7 +7377,7 @@
       </w:rPr>
     </w:lvl>
   </w:abstractNum>
-  <w:abstractNum w:abstractNumId="7" w15:restartNumberingAfterBreak="0">
+  <w:abstractNum w:abstractNumId="8" w15:restartNumberingAfterBreak="0">
     <w:nsid w:val="25073288"/>
     <w:multiLevelType w:val="hybridMultilevel"/>
     <w:tmpl w:val="2236CCCA"/>
@@ -6621,7 +7463,7 @@
       </w:pPr>
     </w:lvl>
   </w:abstractNum>
-  <w:abstractNum w:abstractNumId="8" w15:restartNumberingAfterBreak="0">
+  <w:abstractNum w:abstractNumId="9" w15:restartNumberingAfterBreak="0">
     <w:nsid w:val="292F33A7"/>
     <w:multiLevelType w:val="multilevel"/>
     <w:tmpl w:val="2470418A"/>
@@ -6744,7 +7586,7 @@
       </w:rPr>
     </w:lvl>
   </w:abstractNum>
-  <w:abstractNum w:abstractNumId="9" w15:restartNumberingAfterBreak="0">
+  <w:abstractNum w:abstractNumId="10" w15:restartNumberingAfterBreak="0">
     <w:nsid w:val="2E604FCC"/>
     <w:multiLevelType w:val="hybridMultilevel"/>
     <w:tmpl w:val="4F26DA72"/>
@@ -6833,7 +7675,7 @@
       </w:pPr>
     </w:lvl>
   </w:abstractNum>
-  <w:abstractNum w:abstractNumId="10" w15:restartNumberingAfterBreak="0">
+  <w:abstractNum w:abstractNumId="11" w15:restartNumberingAfterBreak="0">
     <w:nsid w:val="34486362"/>
     <w:multiLevelType w:val="multilevel"/>
     <w:tmpl w:val="E9C84026"/>
@@ -6982,7 +7824,7 @@
       </w:rPr>
     </w:lvl>
   </w:abstractNum>
-  <w:abstractNum w:abstractNumId="11" w15:restartNumberingAfterBreak="0">
+  <w:abstractNum w:abstractNumId="12" w15:restartNumberingAfterBreak="0">
     <w:nsid w:val="35DC05C5"/>
     <w:multiLevelType w:val="hybridMultilevel"/>
     <w:tmpl w:val="28DCC414"/>
@@ -7068,7 +7910,7 @@
       </w:pPr>
     </w:lvl>
   </w:abstractNum>
-  <w:abstractNum w:abstractNumId="12" w15:restartNumberingAfterBreak="0">
+  <w:abstractNum w:abstractNumId="13" w15:restartNumberingAfterBreak="0">
     <w:nsid w:val="398A23FB"/>
     <w:multiLevelType w:val="hybridMultilevel"/>
     <w:tmpl w:val="7974E150"/>
@@ -7158,7 +8000,7 @@
       </w:pPr>
     </w:lvl>
   </w:abstractNum>
-  <w:abstractNum w:abstractNumId="13" w15:restartNumberingAfterBreak="0">
+  <w:abstractNum w:abstractNumId="14" w15:restartNumberingAfterBreak="0">
     <w:nsid w:val="4DF92114"/>
     <w:multiLevelType w:val="multilevel"/>
     <w:tmpl w:val="4E4E8888"/>
@@ -7271,7 +8113,7 @@
       </w:pPr>
     </w:lvl>
   </w:abstractNum>
-  <w:abstractNum w:abstractNumId="14" w15:restartNumberingAfterBreak="0">
+  <w:abstractNum w:abstractNumId="15" w15:restartNumberingAfterBreak="0">
     <w:nsid w:val="5175291D"/>
     <w:multiLevelType w:val="multilevel"/>
     <w:tmpl w:val="FA727DF0"/>
@@ -7384,7 +8226,7 @@
       </w:pPr>
     </w:lvl>
   </w:abstractNum>
-  <w:abstractNum w:abstractNumId="15" w15:restartNumberingAfterBreak="0">
+  <w:abstractNum w:abstractNumId="16" w15:restartNumberingAfterBreak="0">
     <w:nsid w:val="561E0028"/>
     <w:multiLevelType w:val="hybridMultilevel"/>
     <w:tmpl w:val="3C0A9468"/>
@@ -7470,7 +8312,7 @@
       </w:pPr>
     </w:lvl>
   </w:abstractNum>
-  <w:abstractNum w:abstractNumId="16" w15:restartNumberingAfterBreak="0">
+  <w:abstractNum w:abstractNumId="17" w15:restartNumberingAfterBreak="0">
     <w:nsid w:val="5C0A3C65"/>
     <w:multiLevelType w:val="multilevel"/>
     <w:tmpl w:val="FE22E65E"/>
@@ -7602,7 +8444,7 @@
       </w:rPr>
     </w:lvl>
   </w:abstractNum>
-  <w:abstractNum w:abstractNumId="17" w15:restartNumberingAfterBreak="0">
+  <w:abstractNum w:abstractNumId="18" w15:restartNumberingAfterBreak="0">
     <w:nsid w:val="5D42683B"/>
     <w:multiLevelType w:val="hybridMultilevel"/>
     <w:tmpl w:val="FF0E5DAC"/>
@@ -7688,59 +8530,214 @@
       </w:pPr>
     </w:lvl>
   </w:abstractNum>
+  <w:abstractNum w:abstractNumId="19" w15:restartNumberingAfterBreak="0">
+    <w:nsid w:val="670B5AF5"/>
+    <w:multiLevelType w:val="multilevel"/>
+    <w:tmpl w:val="4C6C25A6"/>
+    <w:lvl w:ilvl="0">
+      <w:start w:val="1"/>
+      <w:numFmt w:val="bullet"/>
+      <w:lvlText w:val=""/>
+      <w:lvlJc w:val="left"/>
+      <w:pPr>
+        <w:tabs>
+          <w:tab w:val="num" w:pos="720"/>
+        </w:tabs>
+        <w:ind w:left="720" w:hanging="360"/>
+      </w:pPr>
+      <w:rPr>
+        <w:rFonts w:ascii="Symbol" w:hAnsi="Symbol" w:hint="default"/>
+        <w:sz w:val="20"/>
+      </w:rPr>
+    </w:lvl>
+    <w:lvl w:ilvl="1" w:tentative="1">
+      <w:start w:val="1"/>
+      <w:numFmt w:val="bullet"/>
+      <w:lvlText w:val="o"/>
+      <w:lvlJc w:val="left"/>
+      <w:pPr>
+        <w:tabs>
+          <w:tab w:val="num" w:pos="1440"/>
+        </w:tabs>
+        <w:ind w:left="1440" w:hanging="360"/>
+      </w:pPr>
+      <w:rPr>
+        <w:rFonts w:ascii="Courier New" w:hAnsi="Courier New" w:hint="default"/>
+        <w:sz w:val="20"/>
+      </w:rPr>
+    </w:lvl>
+    <w:lvl w:ilvl="2" w:tentative="1">
+      <w:start w:val="1"/>
+      <w:numFmt w:val="bullet"/>
+      <w:lvlText w:val=""/>
+      <w:lvlJc w:val="left"/>
+      <w:pPr>
+        <w:tabs>
+          <w:tab w:val="num" w:pos="2160"/>
+        </w:tabs>
+        <w:ind w:left="2160" w:hanging="360"/>
+      </w:pPr>
+      <w:rPr>
+        <w:rFonts w:ascii="Wingdings" w:hAnsi="Wingdings" w:hint="default"/>
+        <w:sz w:val="20"/>
+      </w:rPr>
+    </w:lvl>
+    <w:lvl w:ilvl="3" w:tentative="1">
+      <w:start w:val="1"/>
+      <w:numFmt w:val="bullet"/>
+      <w:lvlText w:val=""/>
+      <w:lvlJc w:val="left"/>
+      <w:pPr>
+        <w:tabs>
+          <w:tab w:val="num" w:pos="2880"/>
+        </w:tabs>
+        <w:ind w:left="2880" w:hanging="360"/>
+      </w:pPr>
+      <w:rPr>
+        <w:rFonts w:ascii="Wingdings" w:hAnsi="Wingdings" w:hint="default"/>
+        <w:sz w:val="20"/>
+      </w:rPr>
+    </w:lvl>
+    <w:lvl w:ilvl="4" w:tentative="1">
+      <w:start w:val="1"/>
+      <w:numFmt w:val="bullet"/>
+      <w:lvlText w:val=""/>
+      <w:lvlJc w:val="left"/>
+      <w:pPr>
+        <w:tabs>
+          <w:tab w:val="num" w:pos="3600"/>
+        </w:tabs>
+        <w:ind w:left="3600" w:hanging="360"/>
+      </w:pPr>
+      <w:rPr>
+        <w:rFonts w:ascii="Wingdings" w:hAnsi="Wingdings" w:hint="default"/>
+        <w:sz w:val="20"/>
+      </w:rPr>
+    </w:lvl>
+    <w:lvl w:ilvl="5" w:tentative="1">
+      <w:start w:val="1"/>
+      <w:numFmt w:val="bullet"/>
+      <w:lvlText w:val=""/>
+      <w:lvlJc w:val="left"/>
+      <w:pPr>
+        <w:tabs>
+          <w:tab w:val="num" w:pos="4320"/>
+        </w:tabs>
+        <w:ind w:left="4320" w:hanging="360"/>
+      </w:pPr>
+      <w:rPr>
+        <w:rFonts w:ascii="Wingdings" w:hAnsi="Wingdings" w:hint="default"/>
+        <w:sz w:val="20"/>
+      </w:rPr>
+    </w:lvl>
+    <w:lvl w:ilvl="6" w:tentative="1">
+      <w:start w:val="1"/>
+      <w:numFmt w:val="bullet"/>
+      <w:lvlText w:val=""/>
+      <w:lvlJc w:val="left"/>
+      <w:pPr>
+        <w:tabs>
+          <w:tab w:val="num" w:pos="5040"/>
+        </w:tabs>
+        <w:ind w:left="5040" w:hanging="360"/>
+      </w:pPr>
+      <w:rPr>
+        <w:rFonts w:ascii="Wingdings" w:hAnsi="Wingdings" w:hint="default"/>
+        <w:sz w:val="20"/>
+      </w:rPr>
+    </w:lvl>
+    <w:lvl w:ilvl="7" w:tentative="1">
+      <w:start w:val="1"/>
+      <w:numFmt w:val="bullet"/>
+      <w:lvlText w:val=""/>
+      <w:lvlJc w:val="left"/>
+      <w:pPr>
+        <w:tabs>
+          <w:tab w:val="num" w:pos="5760"/>
+        </w:tabs>
+        <w:ind w:left="5760" w:hanging="360"/>
+      </w:pPr>
+      <w:rPr>
+        <w:rFonts w:ascii="Wingdings" w:hAnsi="Wingdings" w:hint="default"/>
+        <w:sz w:val="20"/>
+      </w:rPr>
+    </w:lvl>
+    <w:lvl w:ilvl="8" w:tentative="1">
+      <w:start w:val="1"/>
+      <w:numFmt w:val="bullet"/>
+      <w:lvlText w:val=""/>
+      <w:lvlJc w:val="left"/>
+      <w:pPr>
+        <w:tabs>
+          <w:tab w:val="num" w:pos="6480"/>
+        </w:tabs>
+        <w:ind w:left="6480" w:hanging="360"/>
+      </w:pPr>
+      <w:rPr>
+        <w:rFonts w:ascii="Wingdings" w:hAnsi="Wingdings" w:hint="default"/>
+        <w:sz w:val="20"/>
+      </w:rPr>
+    </w:lvl>
+  </w:abstractNum>
   <w:num w:numId="1" w16cid:durableId="73166230">
-    <w:abstractNumId w:val="6"/>
+    <w:abstractNumId w:val="7"/>
   </w:num>
   <w:num w:numId="2" w16cid:durableId="926117157">
-    <w:abstractNumId w:val="10"/>
+    <w:abstractNumId w:val="11"/>
   </w:num>
   <w:num w:numId="3" w16cid:durableId="529219178">
+    <w:abstractNumId w:val="13"/>
+  </w:num>
+  <w:num w:numId="4" w16cid:durableId="1388184799">
+    <w:abstractNumId w:val="8"/>
+  </w:num>
+  <w:num w:numId="5" w16cid:durableId="132598697">
+    <w:abstractNumId w:val="16"/>
+  </w:num>
+  <w:num w:numId="6" w16cid:durableId="61024830">
     <w:abstractNumId w:val="12"/>
   </w:num>
-  <w:num w:numId="4" w16cid:durableId="1388184799">
-    <w:abstractNumId w:val="7"/>
-  </w:num>
-  <w:num w:numId="5" w16cid:durableId="132598697">
-    <w:abstractNumId w:val="15"/>
-  </w:num>
-  <w:num w:numId="6" w16cid:durableId="61024830">
-    <w:abstractNumId w:val="11"/>
-  </w:num>
   <w:num w:numId="7" w16cid:durableId="922302567">
-    <w:abstractNumId w:val="2"/>
+    <w:abstractNumId w:val="3"/>
   </w:num>
   <w:num w:numId="8" w16cid:durableId="1773940477">
-    <w:abstractNumId w:val="17"/>
+    <w:abstractNumId w:val="18"/>
   </w:num>
   <w:num w:numId="9" w16cid:durableId="348482887">
     <w:abstractNumId w:val="0"/>
   </w:num>
   <w:num w:numId="10" w16cid:durableId="1860705416">
+    <w:abstractNumId w:val="5"/>
+  </w:num>
+  <w:num w:numId="11" w16cid:durableId="2126996383">
+    <w:abstractNumId w:val="10"/>
+  </w:num>
+  <w:num w:numId="12" w16cid:durableId="2084637451">
+    <w:abstractNumId w:val="6"/>
+  </w:num>
+  <w:num w:numId="13" w16cid:durableId="773287470">
     <w:abstractNumId w:val="4"/>
   </w:num>
-  <w:num w:numId="11" w16cid:durableId="2126996383">
+  <w:num w:numId="14" w16cid:durableId="778447659">
+    <w:abstractNumId w:val="14"/>
+  </w:num>
+  <w:num w:numId="15" w16cid:durableId="1958029070">
+    <w:abstractNumId w:val="15"/>
+  </w:num>
+  <w:num w:numId="16" w16cid:durableId="483358826">
+    <w:abstractNumId w:val="2"/>
+  </w:num>
+  <w:num w:numId="17" w16cid:durableId="1767262221">
+    <w:abstractNumId w:val="17"/>
+  </w:num>
+  <w:num w:numId="18" w16cid:durableId="288510722">
     <w:abstractNumId w:val="9"/>
   </w:num>
-  <w:num w:numId="12" w16cid:durableId="2084637451">
-    <w:abstractNumId w:val="5"/>
-  </w:num>
-  <w:num w:numId="13" w16cid:durableId="773287470">
-    <w:abstractNumId w:val="3"/>
-  </w:num>
-  <w:num w:numId="14" w16cid:durableId="778447659">
-    <w:abstractNumId w:val="13"/>
-  </w:num>
-  <w:num w:numId="15" w16cid:durableId="1958029070">
-    <w:abstractNumId w:val="14"/>
-  </w:num>
-  <w:num w:numId="16" w16cid:durableId="483358826">
+  <w:num w:numId="19" w16cid:durableId="1900624996">
     <w:abstractNumId w:val="1"/>
   </w:num>
-  <w:num w:numId="17" w16cid:durableId="1767262221">
-    <w:abstractNumId w:val="16"/>
-  </w:num>
-  <w:num w:numId="18" w16cid:durableId="288510722">
-    <w:abstractNumId w:val="8"/>
+  <w:num w:numId="20" w16cid:durableId="1581720276">
+    <w:abstractNumId w:val="19"/>
   </w:num>
 </w:numbering>
 </file>
@@ -9028,6 +10025,126 @@
       </w:tblBorders>
     </w:tblPr>
   </w:style>
+  <w:style w:type="table" w:styleId="PlainTable5">
+    <w:name w:val="Plain Table 5"/>
+    <w:basedOn w:val="TableNormal"/>
+    <w:uiPriority w:val="45"/>
+    <w:rsid w:val="008617A2"/>
+    <w:pPr>
+      <w:spacing w:after="0" w:line="240" w:lineRule="auto"/>
+    </w:pPr>
+    <w:tblPr>
+      <w:tblStyleRowBandSize w:val="1"/>
+      <w:tblStyleColBandSize w:val="1"/>
+    </w:tblPr>
+    <w:tblStylePr w:type="firstRow">
+      <w:rPr>
+        <w:rFonts w:asciiTheme="majorHAnsi" w:eastAsiaTheme="majorEastAsia" w:hAnsiTheme="majorHAnsi" w:cstheme="majorBidi"/>
+        <w:i/>
+        <w:iCs/>
+        <w:sz w:val="26"/>
+      </w:rPr>
+      <w:tblPr/>
+      <w:tcPr>
+        <w:tcBorders>
+          <w:bottom w:val="single" w:sz="4" w:space="0" w:color="7F7F7F" w:themeColor="text1" w:themeTint="80"/>
+        </w:tcBorders>
+        <w:shd w:val="clear" w:color="auto" w:fill="FFFFFF" w:themeFill="background1"/>
+      </w:tcPr>
+    </w:tblStylePr>
+    <w:tblStylePr w:type="lastRow">
+      <w:rPr>
+        <w:rFonts w:asciiTheme="majorHAnsi" w:eastAsiaTheme="majorEastAsia" w:hAnsiTheme="majorHAnsi" w:cstheme="majorBidi"/>
+        <w:i/>
+        <w:iCs/>
+        <w:sz w:val="26"/>
+      </w:rPr>
+      <w:tblPr/>
+      <w:tcPr>
+        <w:tcBorders>
+          <w:top w:val="single" w:sz="4" w:space="0" w:color="7F7F7F" w:themeColor="text1" w:themeTint="80"/>
+        </w:tcBorders>
+        <w:shd w:val="clear" w:color="auto" w:fill="FFFFFF" w:themeFill="background1"/>
+      </w:tcPr>
+    </w:tblStylePr>
+    <w:tblStylePr w:type="firstCol">
+      <w:pPr>
+        <w:jc w:val="right"/>
+      </w:pPr>
+      <w:rPr>
+        <w:rFonts w:asciiTheme="majorHAnsi" w:eastAsiaTheme="majorEastAsia" w:hAnsiTheme="majorHAnsi" w:cstheme="majorBidi"/>
+        <w:i/>
+        <w:iCs/>
+        <w:sz w:val="26"/>
+      </w:rPr>
+      <w:tblPr/>
+      <w:tcPr>
+        <w:tcBorders>
+          <w:right w:val="single" w:sz="4" w:space="0" w:color="7F7F7F" w:themeColor="text1" w:themeTint="80"/>
+        </w:tcBorders>
+        <w:shd w:val="clear" w:color="auto" w:fill="FFFFFF" w:themeFill="background1"/>
+      </w:tcPr>
+    </w:tblStylePr>
+    <w:tblStylePr w:type="lastCol">
+      <w:rPr>
+        <w:rFonts w:asciiTheme="majorHAnsi" w:eastAsiaTheme="majorEastAsia" w:hAnsiTheme="majorHAnsi" w:cstheme="majorBidi"/>
+        <w:i/>
+        <w:iCs/>
+        <w:sz w:val="26"/>
+      </w:rPr>
+      <w:tblPr/>
+      <w:tcPr>
+        <w:tcBorders>
+          <w:left w:val="single" w:sz="4" w:space="0" w:color="7F7F7F" w:themeColor="text1" w:themeTint="80"/>
+        </w:tcBorders>
+        <w:shd w:val="clear" w:color="auto" w:fill="FFFFFF" w:themeFill="background1"/>
+      </w:tcPr>
+    </w:tblStylePr>
+    <w:tblStylePr w:type="band1Vert">
+      <w:tblPr/>
+      <w:tcPr>
+        <w:shd w:val="clear" w:color="auto" w:fill="F2F2F2" w:themeFill="background1" w:themeFillShade="F2"/>
+      </w:tcPr>
+    </w:tblStylePr>
+    <w:tblStylePr w:type="band1Horz">
+      <w:tblPr/>
+      <w:tcPr>
+        <w:shd w:val="clear" w:color="auto" w:fill="F2F2F2" w:themeFill="background1" w:themeFillShade="F2"/>
+      </w:tcPr>
+    </w:tblStylePr>
+    <w:tblStylePr w:type="neCell">
+      <w:tblPr/>
+      <w:tcPr>
+        <w:tcBorders>
+          <w:left w:val="nil"/>
+        </w:tcBorders>
+      </w:tcPr>
+    </w:tblStylePr>
+    <w:tblStylePr w:type="nwCell">
+      <w:tblPr/>
+      <w:tcPr>
+        <w:tcBorders>
+          <w:right w:val="nil"/>
+        </w:tcBorders>
+      </w:tcPr>
+    </w:tblStylePr>
+    <w:tblStylePr w:type="seCell">
+      <w:tblPr/>
+      <w:tcPr>
+        <w:tcBorders>
+          <w:left w:val="nil"/>
+        </w:tcBorders>
+      </w:tcPr>
+    </w:tblStylePr>
+    <w:tblStylePr w:type="swCell">
+      <w:tblPr/>
+      <w:tcPr>
+        <w:tcBorders>
+          <w:right w:val="nil"/>
+        </w:tcBorders>
+      </w:tcPr>
+    </w:tblStylePr>
+  </w:style>
 </w:styles>
 </file>
 
@@ -9168,11 +10285,11 @@
     <w:rsidRoot w:val="0061242D"/>
     <w:rsid w:val="00117411"/>
     <w:rsid w:val="0015275E"/>
+    <w:rsid w:val="00323A17"/>
     <w:rsid w:val="004E2139"/>
     <w:rsid w:val="00511296"/>
     <w:rsid w:val="0061242D"/>
     <w:rsid w:val="007B4100"/>
-    <w:rsid w:val="007F4719"/>
     <w:rsid w:val="008F1BD4"/>
     <w:rsid w:val="00C62CF8"/>
     <w:rsid w:val="00C92194"/>

</xml_diff>

<commit_message>
Update 02 - Requirements Elicitation - Questionaries.docx
write responses from department heads
</commit_message>
<xml_diff>
--- a/02 - LMS-SysCollege/01 - Requirements Elicitation/02 - Requirements Elicitation - Questionaries.docx
+++ b/02 - LMS-SysCollege/01 - Requirements Elicitation/02 - Requirements Elicitation - Questionaries.docx
@@ -2939,22 +2939,366 @@
       <w:pPr>
         <w:pStyle w:val="ListParagraph"/>
         <w:numPr>
-          <w:ilvl w:val="1"/>
-          <w:numId w:val="18"/>
+          <w:ilvl w:val="0"/>
+          <w:numId w:val="17"/>
         </w:numPr>
+        <w:tabs>
+          <w:tab w:val="left" w:pos="0"/>
+        </w:tabs>
+        <w:spacing w:line="240" w:lineRule="auto"/>
+        <w:ind w:left="0" w:firstLine="0"/>
         <w:jc w:val="both"/>
         <w:rPr>
           <w:rFonts w:ascii="Arial" w:hAnsi="Arial" w:cs="Arial"/>
-        </w:rPr>
-      </w:pPr>
-      <w:r>
-        <w:rPr>
-          <w:rFonts w:ascii="Arial" w:hAnsi="Arial" w:cs="Arial"/>
-          <w:b/>
-          <w:bCs/>
+          <w:b/>
+          <w:bCs/>
+          <w:sz w:val="28"/>
+          <w:szCs w:val="28"/>
+        </w:rPr>
+      </w:pPr>
+      <w:r>
+        <w:rPr>
+          <w:rFonts w:ascii="Arial" w:hAnsi="Arial" w:cs="Arial"/>
+          <w:b/>
+          <w:bCs/>
+          <w:sz w:val="28"/>
+          <w:szCs w:val="28"/>
         </w:rPr>
         <w:t>Department Heads / Academic Managers</w:t>
       </w:r>
+    </w:p>
+    <w:tbl>
+      <w:tblPr>
+        <w:tblStyle w:val="PlainTable3"/>
+        <w:tblW w:w="8614" w:type="dxa"/>
+        <w:jc w:val="center"/>
+        <w:tblLook w:val="04A0" w:firstRow="1" w:lastRow="0" w:firstColumn="1" w:lastColumn="0" w:noHBand="0" w:noVBand="1"/>
+      </w:tblPr>
+      <w:tblGrid>
+        <w:gridCol w:w="483"/>
+        <w:gridCol w:w="4048"/>
+        <w:gridCol w:w="4083"/>
+      </w:tblGrid>
+      <w:tr>
+        <w:trPr>
+          <w:cnfStyle w:val="100000000000" w:firstRow="1" w:lastRow="0" w:firstColumn="0" w:lastColumn="0" w:oddVBand="0" w:evenVBand="0" w:oddHBand="0" w:evenHBand="0" w:firstRowFirstColumn="0" w:firstRowLastColumn="0" w:lastRowFirstColumn="0" w:lastRowLastColumn="0"/>
+          <w:jc w:val="center"/>
+        </w:trPr>
+        <w:tc>
+          <w:tcPr>
+            <w:cnfStyle w:val="001000000100" w:firstRow="0" w:lastRow="0" w:firstColumn="1" w:lastColumn="0" w:oddVBand="0" w:evenVBand="0" w:oddHBand="0" w:evenHBand="0" w:firstRowFirstColumn="1" w:firstRowLastColumn="0" w:lastRowFirstColumn="0" w:lastRowLastColumn="0"/>
+            <w:tcW w:w="483" w:type="dxa"/>
+          </w:tcPr>
+          <w:p>
+            <w:pPr>
+              <w:tabs>
+                <w:tab w:val="left" w:pos="0"/>
+              </w:tabs>
+              <w:jc w:val="both"/>
+              <w:rPr>
+                <w:rFonts w:ascii="Arial" w:hAnsi="Arial" w:cs="Arial"/>
+              </w:rPr>
+            </w:pPr>
+            <w:r>
+              <w:rPr>
+                <w:rFonts w:ascii="Arial" w:hAnsi="Arial" w:cs="Arial"/>
+              </w:rPr>
+              <w:t>#</w:t>
+            </w:r>
+          </w:p>
+        </w:tc>
+        <w:tc>
+          <w:tcPr>
+            <w:tcW w:w="4048" w:type="dxa"/>
+          </w:tcPr>
+          <w:p>
+            <w:pPr>
+              <w:tabs>
+                <w:tab w:val="left" w:pos="0"/>
+              </w:tabs>
+              <w:jc w:val="both"/>
+              <w:cnfStyle w:val="100000000000" w:firstRow="1" w:lastRow="0" w:firstColumn="0" w:lastColumn="0" w:oddVBand="0" w:evenVBand="0" w:oddHBand="0" w:evenHBand="0" w:firstRowFirstColumn="0" w:firstRowLastColumn="0" w:lastRowFirstColumn="0" w:lastRowLastColumn="0"/>
+              <w:rPr>
+                <w:rFonts w:ascii="Arial" w:hAnsi="Arial" w:cs="Arial"/>
+              </w:rPr>
+            </w:pPr>
+            <w:r>
+              <w:rPr>
+                <w:rFonts w:ascii="Arial" w:hAnsi="Arial" w:cs="Arial"/>
+              </w:rPr>
+              <w:t>Stakeholders Interviewed</w:t>
+            </w:r>
+          </w:p>
+        </w:tc>
+        <w:tc>
+          <w:tcPr>
+            <w:tcW w:w="4083" w:type="dxa"/>
+          </w:tcPr>
+          <w:p>
+            <w:pPr>
+              <w:tabs>
+                <w:tab w:val="left" w:pos="0"/>
+              </w:tabs>
+              <w:jc w:val="both"/>
+              <w:cnfStyle w:val="100000000000" w:firstRow="1" w:lastRow="0" w:firstColumn="0" w:lastColumn="0" w:oddVBand="0" w:evenVBand="0" w:oddHBand="0" w:evenHBand="0" w:firstRowFirstColumn="0" w:firstRowLastColumn="0" w:lastRowFirstColumn="0" w:lastRowLastColumn="0"/>
+              <w:rPr>
+                <w:rFonts w:ascii="Arial" w:hAnsi="Arial" w:cs="Arial"/>
+                <w:b w:val="0"/>
+                <w:bCs w:val="0"/>
+                <w:caps w:val="0"/>
+              </w:rPr>
+            </w:pPr>
+            <w:r>
+              <w:rPr>
+                <w:rFonts w:ascii="Arial" w:hAnsi="Arial" w:cs="Arial"/>
+              </w:rPr>
+              <w:t>Designation</w:t>
+            </w:r>
+          </w:p>
+        </w:tc>
+      </w:tr>
+      <w:tr>
+        <w:trPr>
+          <w:cnfStyle w:val="000000100000" w:firstRow="0" w:lastRow="0" w:firstColumn="0" w:lastColumn="0" w:oddVBand="0" w:evenVBand="0" w:oddHBand="1" w:evenHBand="0" w:firstRowFirstColumn="0" w:firstRowLastColumn="0" w:lastRowFirstColumn="0" w:lastRowLastColumn="0"/>
+          <w:jc w:val="center"/>
+        </w:trPr>
+        <w:tc>
+          <w:tcPr>
+            <w:cnfStyle w:val="001000000000" w:firstRow="0" w:lastRow="0" w:firstColumn="1" w:lastColumn="0" w:oddVBand="0" w:evenVBand="0" w:oddHBand="0" w:evenHBand="0" w:firstRowFirstColumn="0" w:firstRowLastColumn="0" w:lastRowFirstColumn="0" w:lastRowLastColumn="0"/>
+            <w:tcW w:w="483" w:type="dxa"/>
+          </w:tcPr>
+          <w:p>
+            <w:pPr>
+              <w:tabs>
+                <w:tab w:val="left" w:pos="0"/>
+              </w:tabs>
+              <w:jc w:val="both"/>
+              <w:rPr>
+                <w:rFonts w:ascii="Arial" w:hAnsi="Arial" w:cs="Arial"/>
+              </w:rPr>
+            </w:pPr>
+            <w:r>
+              <w:rPr>
+                <w:rFonts w:ascii="Arial" w:hAnsi="Arial" w:cs="Arial"/>
+              </w:rPr>
+              <w:t>1</w:t>
+            </w:r>
+          </w:p>
+        </w:tc>
+        <w:tc>
+          <w:tcPr>
+            <w:tcW w:w="4048" w:type="dxa"/>
+          </w:tcPr>
+          <w:p>
+            <w:pPr>
+              <w:tabs>
+                <w:tab w:val="left" w:pos="0"/>
+              </w:tabs>
+              <w:jc w:val="both"/>
+              <w:cnfStyle w:val="000000100000" w:firstRow="0" w:lastRow="0" w:firstColumn="0" w:lastColumn="0" w:oddVBand="0" w:evenVBand="0" w:oddHBand="1" w:evenHBand="0" w:firstRowFirstColumn="0" w:firstRowLastColumn="0" w:lastRowFirstColumn="0" w:lastRowLastColumn="0"/>
+              <w:rPr>
+                <w:rFonts w:ascii="Arial" w:hAnsi="Arial" w:cs="Arial"/>
+              </w:rPr>
+            </w:pPr>
+            <w:r>
+              <w:rPr>
+                <w:rFonts w:ascii="Arial" w:hAnsi="Arial" w:cs="Arial"/>
+              </w:rPr>
+              <w:t>Dr. Farooq Siddiqui</w:t>
+            </w:r>
+          </w:p>
+        </w:tc>
+        <w:tc>
+          <w:tcPr>
+            <w:tcW w:w="4083" w:type="dxa"/>
+          </w:tcPr>
+          <w:p>
+            <w:pPr>
+              <w:tabs>
+                <w:tab w:val="left" w:pos="0"/>
+              </w:tabs>
+              <w:jc w:val="both"/>
+              <w:cnfStyle w:val="000000100000" w:firstRow="0" w:lastRow="0" w:firstColumn="0" w:lastColumn="0" w:oddVBand="0" w:evenVBand="0" w:oddHBand="1" w:evenHBand="0" w:firstRowFirstColumn="0" w:firstRowLastColumn="0" w:lastRowFirstColumn="0" w:lastRowLastColumn="0"/>
+              <w:rPr>
+                <w:rFonts w:ascii="Arial" w:hAnsi="Arial" w:cs="Arial"/>
+              </w:rPr>
+            </w:pPr>
+            <w:r>
+              <w:rPr>
+                <w:rFonts w:ascii="Arial" w:hAnsi="Arial" w:cs="Arial"/>
+              </w:rPr>
+              <w:t>Head of Science Faculty</w:t>
+            </w:r>
+          </w:p>
+        </w:tc>
+      </w:tr>
+      <w:tr>
+        <w:trPr>
+          <w:jc w:val="center"/>
+        </w:trPr>
+        <w:tc>
+          <w:tcPr>
+            <w:cnfStyle w:val="001000000000" w:firstRow="0" w:lastRow="0" w:firstColumn="1" w:lastColumn="0" w:oddVBand="0" w:evenVBand="0" w:oddHBand="0" w:evenHBand="0" w:firstRowFirstColumn="0" w:firstRowLastColumn="0" w:lastRowFirstColumn="0" w:lastRowLastColumn="0"/>
+            <w:tcW w:w="483" w:type="dxa"/>
+          </w:tcPr>
+          <w:p>
+            <w:pPr>
+              <w:tabs>
+                <w:tab w:val="left" w:pos="0"/>
+              </w:tabs>
+              <w:jc w:val="both"/>
+              <w:rPr>
+                <w:rFonts w:ascii="Arial" w:hAnsi="Arial" w:cs="Arial"/>
+              </w:rPr>
+            </w:pPr>
+            <w:r>
+              <w:rPr>
+                <w:rFonts w:ascii="Arial" w:hAnsi="Arial" w:cs="Arial"/>
+              </w:rPr>
+              <w:t>2</w:t>
+            </w:r>
+          </w:p>
+        </w:tc>
+        <w:tc>
+          <w:tcPr>
+            <w:tcW w:w="4048" w:type="dxa"/>
+          </w:tcPr>
+          <w:p>
+            <w:pPr>
+              <w:tabs>
+                <w:tab w:val="left" w:pos="0"/>
+              </w:tabs>
+              <w:jc w:val="both"/>
+              <w:cnfStyle w:val="000000000000" w:firstRow="0" w:lastRow="0" w:firstColumn="0" w:lastColumn="0" w:oddVBand="0" w:evenVBand="0" w:oddHBand="0" w:evenHBand="0" w:firstRowFirstColumn="0" w:firstRowLastColumn="0" w:lastRowFirstColumn="0" w:lastRowLastColumn="0"/>
+              <w:rPr>
+                <w:rFonts w:ascii="Arial" w:hAnsi="Arial" w:cs="Arial"/>
+              </w:rPr>
+            </w:pPr>
+            <w:r>
+              <w:rPr>
+                <w:rFonts w:ascii="Arial" w:hAnsi="Arial" w:cs="Arial"/>
+              </w:rPr>
+              <w:t>Prof. Amna Tariq</w:t>
+            </w:r>
+          </w:p>
+        </w:tc>
+        <w:tc>
+          <w:tcPr>
+            <w:tcW w:w="4083" w:type="dxa"/>
+          </w:tcPr>
+          <w:p>
+            <w:pPr>
+              <w:tabs>
+                <w:tab w:val="left" w:pos="0"/>
+              </w:tabs>
+              <w:jc w:val="both"/>
+              <w:cnfStyle w:val="000000000000" w:firstRow="0" w:lastRow="0" w:firstColumn="0" w:lastColumn="0" w:oddVBand="0" w:evenVBand="0" w:oddHBand="0" w:evenHBand="0" w:firstRowFirstColumn="0" w:firstRowLastColumn="0" w:lastRowFirstColumn="0" w:lastRowLastColumn="0"/>
+              <w:rPr>
+                <w:rFonts w:ascii="Arial" w:hAnsi="Arial" w:cs="Arial"/>
+              </w:rPr>
+            </w:pPr>
+            <w:r>
+              <w:rPr>
+                <w:rFonts w:ascii="Arial" w:hAnsi="Arial" w:cs="Arial"/>
+              </w:rPr>
+              <w:t>Head of Social Sciences School</w:t>
+            </w:r>
+          </w:p>
+        </w:tc>
+      </w:tr>
+      <w:tr>
+        <w:trPr>
+          <w:cnfStyle w:val="000000100000" w:firstRow="0" w:lastRow="0" w:firstColumn="0" w:lastColumn="0" w:oddVBand="0" w:evenVBand="0" w:oddHBand="1" w:evenHBand="0" w:firstRowFirstColumn="0" w:firstRowLastColumn="0" w:lastRowFirstColumn="0" w:lastRowLastColumn="0"/>
+          <w:jc w:val="center"/>
+        </w:trPr>
+        <w:tc>
+          <w:tcPr>
+            <w:cnfStyle w:val="001000000000" w:firstRow="0" w:lastRow="0" w:firstColumn="1" w:lastColumn="0" w:oddVBand="0" w:evenVBand="0" w:oddHBand="0" w:evenHBand="0" w:firstRowFirstColumn="0" w:firstRowLastColumn="0" w:lastRowFirstColumn="0" w:lastRowLastColumn="0"/>
+            <w:tcW w:w="483" w:type="dxa"/>
+          </w:tcPr>
+          <w:p>
+            <w:pPr>
+              <w:tabs>
+                <w:tab w:val="left" w:pos="0"/>
+              </w:tabs>
+              <w:jc w:val="both"/>
+              <w:rPr>
+                <w:rFonts w:ascii="Arial" w:hAnsi="Arial" w:cs="Arial"/>
+              </w:rPr>
+            </w:pPr>
+            <w:r>
+              <w:rPr>
+                <w:rFonts w:ascii="Arial" w:hAnsi="Arial" w:cs="Arial"/>
+              </w:rPr>
+              <w:t>3</w:t>
+            </w:r>
+          </w:p>
+        </w:tc>
+        <w:tc>
+          <w:tcPr>
+            <w:tcW w:w="4048" w:type="dxa"/>
+          </w:tcPr>
+          <w:p>
+            <w:pPr>
+              <w:tabs>
+                <w:tab w:val="left" w:pos="0"/>
+              </w:tabs>
+              <w:jc w:val="both"/>
+              <w:cnfStyle w:val="000000100000" w:firstRow="0" w:lastRow="0" w:firstColumn="0" w:lastColumn="0" w:oddVBand="0" w:evenVBand="0" w:oddHBand="1" w:evenHBand="0" w:firstRowFirstColumn="0" w:firstRowLastColumn="0" w:lastRowFirstColumn="0" w:lastRowLastColumn="0"/>
+              <w:rPr>
+                <w:rFonts w:ascii="Arial" w:hAnsi="Arial" w:cs="Arial"/>
+              </w:rPr>
+            </w:pPr>
+            <w:r>
+              <w:rPr>
+                <w:rFonts w:ascii="Arial" w:hAnsi="Arial" w:cs="Arial"/>
+              </w:rPr>
+              <w:t>Ms. Nida Hassan</w:t>
+            </w:r>
+          </w:p>
+        </w:tc>
+        <w:tc>
+          <w:tcPr>
+            <w:tcW w:w="4083" w:type="dxa"/>
+          </w:tcPr>
+          <w:p>
+            <w:pPr>
+              <w:tabs>
+                <w:tab w:val="left" w:pos="0"/>
+              </w:tabs>
+              <w:jc w:val="both"/>
+              <w:cnfStyle w:val="000000100000" w:firstRow="0" w:lastRow="0" w:firstColumn="0" w:lastColumn="0" w:oddVBand="0" w:evenVBand="0" w:oddHBand="1" w:evenHBand="0" w:firstRowFirstColumn="0" w:firstRowLastColumn="0" w:lastRowFirstColumn="0" w:lastRowLastColumn="0"/>
+              <w:rPr>
+                <w:rFonts w:ascii="Arial" w:hAnsi="Arial" w:cs="Arial"/>
+              </w:rPr>
+            </w:pPr>
+            <w:r>
+              <w:rPr>
+                <w:rFonts w:ascii="Arial" w:hAnsi="Arial" w:cs="Arial"/>
+              </w:rPr>
+              <w:t>Program Coordinator – Engineering</w:t>
+            </w:r>
+          </w:p>
+        </w:tc>
+      </w:tr>
+    </w:tbl>
+    <w:p>
+      <w:pPr>
+        <w:pStyle w:val="ListParagraph"/>
+        <w:tabs>
+          <w:tab w:val="left" w:pos="0"/>
+        </w:tabs>
+        <w:spacing w:line="240" w:lineRule="auto"/>
+        <w:ind w:left="0"/>
+        <w:jc w:val="both"/>
+        <w:rPr>
+          <w:rFonts w:ascii="Arial" w:hAnsi="Arial" w:cs="Arial"/>
+          <w:b/>
+          <w:bCs/>
+          <w:sz w:val="28"/>
+          <w:szCs w:val="28"/>
+        </w:rPr>
+      </w:pPr>
     </w:p>
     <w:p>
       <w:pPr>
@@ -2993,43 +3337,17 @@
         <w:jc w:val="both"/>
         <w:rPr>
           <w:rFonts w:ascii="Arial" w:hAnsi="Arial" w:cs="Arial"/>
-        </w:rPr>
-      </w:pPr>
-      <w:r>
-        <w:rPr>
-          <w:rFonts w:ascii="Arial" w:hAnsi="Arial" w:cs="Arial"/>
-          <w:b/>
-          <w:bCs/>
-        </w:rPr>
-        <w:t>Q-</w:t>
-      </w:r>
-      <w:r>
-        <w:rPr>
-          <w:rFonts w:ascii="Arial" w:hAnsi="Arial" w:cs="Arial"/>
-          <w:b/>
-          <w:bCs/>
-        </w:rPr>
-        <w:t>2</w:t>
-      </w:r>
-      <w:r>
-        <w:rPr>
-          <w:rFonts w:ascii="Arial" w:hAnsi="Arial" w:cs="Arial"/>
-          <w:b/>
-          <w:bCs/>
-        </w:rPr>
-        <w:t>.</w:t>
-      </w:r>
-      <w:r>
-        <w:rPr>
-          <w:rFonts w:ascii="Arial" w:hAnsi="Arial" w:cs="Arial"/>
-        </w:rPr>
-        <w:tab/>
-      </w:r>
-      <w:r>
-        <w:rPr>
-          <w:rFonts w:ascii="Arial" w:hAnsi="Arial" w:cs="Arial"/>
-        </w:rPr>
-        <w:t>What data insights would help you improve teaching outcomes?</w:t>
+          <w:b/>
+          <w:bCs/>
+        </w:rPr>
+      </w:pPr>
+      <w:r>
+        <w:rPr>
+          <w:rFonts w:ascii="Arial" w:hAnsi="Arial" w:cs="Arial"/>
+          <w:b/>
+          <w:bCs/>
+        </w:rPr>
+        <w:t>Response Summary:</w:t>
       </w:r>
     </w:p>
     <w:p>
@@ -3044,73 +3362,22 @@
       <w:r>
         <w:rPr>
           <w:rFonts w:ascii="Arial" w:hAnsi="Arial" w:cs="Arial"/>
-          <w:b/>
-          <w:bCs/>
-        </w:rPr>
-        <w:t>Q-</w:t>
-      </w:r>
-      <w:r>
-        <w:rPr>
-          <w:rFonts w:ascii="Arial" w:hAnsi="Arial" w:cs="Arial"/>
-          <w:b/>
-          <w:bCs/>
-        </w:rPr>
-        <w:t>3</w:t>
-      </w:r>
-      <w:r>
-        <w:rPr>
-          <w:rFonts w:ascii="Arial" w:hAnsi="Arial" w:cs="Arial"/>
-          <w:b/>
-          <w:bCs/>
-        </w:rPr>
-        <w:t>.</w:t>
-      </w:r>
-      <w:r>
-        <w:rPr>
-          <w:rFonts w:ascii="Arial" w:hAnsi="Arial" w:cs="Arial"/>
-        </w:rPr>
-        <w:tab/>
-      </w:r>
-      <w:r>
-        <w:rPr>
-          <w:rFonts w:ascii="Arial" w:hAnsi="Arial" w:cs="Arial"/>
-        </w:rPr>
-        <w:t>Do you need dashboards or reporting tools within the LMS?</w:t>
-      </w:r>
-    </w:p>
-    <w:p>
-      <w:pPr>
-        <w:jc w:val="both"/>
-        <w:rPr>
-          <w:rFonts w:ascii="Arial" w:hAnsi="Arial" w:cs="Arial"/>
-          <w:b/>
-          <w:bCs/>
-          <w:sz w:val="28"/>
-          <w:szCs w:val="28"/>
-        </w:rPr>
-      </w:pPr>
-    </w:p>
-    <w:p>
-      <w:pPr>
-        <w:pStyle w:val="ListParagraph"/>
-        <w:numPr>
-          <w:ilvl w:val="1"/>
-          <w:numId w:val="18"/>
-        </w:numPr>
-        <w:jc w:val="both"/>
-        <w:rPr>
-          <w:rFonts w:ascii="Arial" w:hAnsi="Arial" w:cs="Arial"/>
-          <w:b/>
-          <w:bCs/>
-        </w:rPr>
-      </w:pPr>
-      <w:r>
-        <w:rPr>
-          <w:rFonts w:ascii="Arial" w:hAnsi="Arial" w:cs="Arial"/>
-          <w:b/>
-          <w:bCs/>
-        </w:rPr>
-        <w:t>Students</w:t>
+        </w:rPr>
+        <w:t xml:space="preserve">Monitoring is currently </w:t>
+      </w:r>
+      <w:r>
+        <w:rPr>
+          <w:rFonts w:ascii="Arial" w:hAnsi="Arial" w:cs="Arial"/>
+          <w:b/>
+          <w:bCs/>
+        </w:rPr>
+        <w:t>manual and inconsistent</w:t>
+      </w:r>
+      <w:r>
+        <w:rPr>
+          <w:rFonts w:ascii="Arial" w:hAnsi="Arial" w:cs="Arial"/>
+        </w:rPr>
+        <w:t>. Heads rely on periodic staff meetings, student feedback forms (collected once or twice per term), and sporadic classroom observations. There's a lack of real-time data.</w:t>
       </w:r>
     </w:p>
     <w:p>
@@ -3128,19 +3395,75 @@
           <w:b/>
           <w:bCs/>
         </w:rPr>
-        <w:t>Q-1.</w:t>
-      </w:r>
-      <w:r>
-        <w:rPr>
-          <w:rFonts w:ascii="Arial" w:hAnsi="Arial" w:cs="Arial"/>
-        </w:rPr>
-        <w:tab/>
-      </w:r>
-      <w:r>
-        <w:rPr>
-          <w:rFonts w:ascii="Arial" w:hAnsi="Arial" w:cs="Arial"/>
-        </w:rPr>
-        <w:t>How do you currently access lectures, notes, and assignments?</w:t>
+        <w:t>Quote:</w:t>
+      </w:r>
+    </w:p>
+    <w:p>
+      <w:pPr>
+        <w:pBdr>
+          <w:left w:val="thinThickSmallGap" w:sz="24" w:space="4" w:color="A6A6A6" w:themeColor="background1" w:themeShade="A6"/>
+        </w:pBdr>
+        <w:shd w:val="clear" w:color="auto" w:fill="F2F2F2" w:themeFill="background1" w:themeFillShade="F2"/>
+        <w:spacing w:after="0" w:line="360" w:lineRule="auto"/>
+        <w:ind w:left="900"/>
+        <w:jc w:val="both"/>
+        <w:rPr>
+          <w:rFonts w:ascii="Arial" w:hAnsi="Arial" w:cs="Arial"/>
+        </w:rPr>
+      </w:pPr>
+      <w:r>
+        <w:rPr>
+          <w:rFonts w:ascii="Arial" w:hAnsi="Arial" w:cs="Arial"/>
+        </w:rPr>
+        <w:t xml:space="preserve">“We don’t have consistent insight into how course materials are updated or how students are performing until we run formal evaluations at term-end.” </w:t>
+      </w:r>
+    </w:p>
+    <w:p>
+      <w:pPr>
+        <w:pBdr>
+          <w:left w:val="thinThickSmallGap" w:sz="24" w:space="4" w:color="A6A6A6" w:themeColor="background1" w:themeShade="A6"/>
+        </w:pBdr>
+        <w:shd w:val="clear" w:color="auto" w:fill="F2F2F2" w:themeFill="background1" w:themeFillShade="F2"/>
+        <w:spacing w:after="0" w:line="360" w:lineRule="auto"/>
+        <w:ind w:left="900"/>
+        <w:jc w:val="both"/>
+        <w:rPr>
+          <w:rFonts w:ascii="Arial" w:hAnsi="Arial" w:cs="Arial"/>
+          <w:b/>
+          <w:bCs/>
+          <w:i/>
+          <w:iCs/>
+        </w:rPr>
+      </w:pPr>
+      <w:r>
+        <w:rPr>
+          <w:rFonts w:ascii="Arial" w:hAnsi="Arial" w:cs="Arial"/>
+          <w:b/>
+          <w:bCs/>
+          <w:i/>
+          <w:iCs/>
+        </w:rPr>
+        <w:t>(</w:t>
+      </w:r>
+      <w:r>
+        <w:rPr>
+          <w:rFonts w:ascii="Arial" w:hAnsi="Arial" w:cs="Arial"/>
+          <w:b/>
+          <w:bCs/>
+          <w:i/>
+          <w:iCs/>
+        </w:rPr>
+        <w:t>Dr. Siddiqui</w:t>
+      </w:r>
+      <w:r>
+        <w:rPr>
+          <w:rFonts w:ascii="Arial" w:hAnsi="Arial" w:cs="Arial"/>
+          <w:b/>
+          <w:bCs/>
+          <w:i/>
+          <w:iCs/>
+        </w:rPr>
+        <w:t>)</w:t>
       </w:r>
     </w:p>
     <w:p>
@@ -3152,42 +3475,6 @@
           <w:rFonts w:ascii="Arial" w:hAnsi="Arial" w:cs="Arial"/>
         </w:rPr>
       </w:pPr>
-      <w:r>
-        <w:rPr>
-          <w:rFonts w:ascii="Arial" w:hAnsi="Arial" w:cs="Arial"/>
-          <w:b/>
-          <w:bCs/>
-        </w:rPr>
-        <w:t>Q-</w:t>
-      </w:r>
-      <w:r>
-        <w:rPr>
-          <w:rFonts w:ascii="Arial" w:hAnsi="Arial" w:cs="Arial"/>
-          <w:b/>
-          <w:bCs/>
-        </w:rPr>
-        <w:t>2</w:t>
-      </w:r>
-      <w:r>
-        <w:rPr>
-          <w:rFonts w:ascii="Arial" w:hAnsi="Arial" w:cs="Arial"/>
-          <w:b/>
-          <w:bCs/>
-        </w:rPr>
-        <w:t>.</w:t>
-      </w:r>
-      <w:r>
-        <w:rPr>
-          <w:rFonts w:ascii="Arial" w:hAnsi="Arial" w:cs="Arial"/>
-        </w:rPr>
-        <w:tab/>
-      </w:r>
-      <w:r>
-        <w:rPr>
-          <w:rFonts w:ascii="Arial" w:hAnsi="Arial" w:cs="Arial"/>
-        </w:rPr>
-        <w:t>What would improve your learning experience on a digital platform?</w:t>
-      </w:r>
     </w:p>
     <w:p>
       <w:pPr>
@@ -3212,7 +3499,7 @@
           <w:b/>
           <w:bCs/>
         </w:rPr>
-        <w:t>3</w:t>
+        <w:t>2</w:t>
       </w:r>
       <w:r>
         <w:rPr>
@@ -3232,7 +3519,7 @@
         <w:rPr>
           <w:rFonts w:ascii="Arial" w:hAnsi="Arial" w:cs="Arial"/>
         </w:rPr>
-        <w:t>Are mobile and offline capabilities important to you?</w:t>
+        <w:t>What data insights would help you improve teaching outcomes?</w:t>
       </w:r>
     </w:p>
     <w:p>
@@ -3242,76 +3529,17 @@
         <w:jc w:val="both"/>
         <w:rPr>
           <w:rFonts w:ascii="Arial" w:hAnsi="Arial" w:cs="Arial"/>
-        </w:rPr>
-      </w:pPr>
-      <w:r>
-        <w:rPr>
-          <w:rFonts w:ascii="Arial" w:hAnsi="Arial" w:cs="Arial"/>
-          <w:b/>
-          <w:bCs/>
-        </w:rPr>
-        <w:t>Q-</w:t>
-      </w:r>
-      <w:r>
-        <w:rPr>
-          <w:rFonts w:ascii="Arial" w:hAnsi="Arial" w:cs="Arial"/>
-          <w:b/>
-          <w:bCs/>
-        </w:rPr>
-        <w:t>4</w:t>
-      </w:r>
-      <w:r>
-        <w:rPr>
-          <w:rFonts w:ascii="Arial" w:hAnsi="Arial" w:cs="Arial"/>
-          <w:b/>
-          <w:bCs/>
-        </w:rPr>
-        <w:t>.</w:t>
-      </w:r>
-      <w:r>
-        <w:rPr>
-          <w:rFonts w:ascii="Arial" w:hAnsi="Arial" w:cs="Arial"/>
-        </w:rPr>
-        <w:tab/>
-      </w:r>
-      <w:r>
-        <w:rPr>
-          <w:rFonts w:ascii="Arial" w:hAnsi="Arial" w:cs="Arial"/>
-        </w:rPr>
-        <w:t>What type of notifications/reminders are helpful (assignments, grades, deadlines)?</w:t>
-      </w:r>
-    </w:p>
-    <w:p>
-      <w:pPr>
-        <w:jc w:val="both"/>
-        <w:rPr>
-          <w:rFonts w:ascii="Arial" w:hAnsi="Arial" w:cs="Arial"/>
-          <w:b/>
-          <w:bCs/>
-        </w:rPr>
-      </w:pPr>
-    </w:p>
-    <w:p>
-      <w:pPr>
-        <w:pStyle w:val="ListParagraph"/>
-        <w:numPr>
-          <w:ilvl w:val="1"/>
-          <w:numId w:val="18"/>
-        </w:numPr>
-        <w:jc w:val="both"/>
-        <w:rPr>
-          <w:rFonts w:ascii="Arial" w:hAnsi="Arial" w:cs="Arial"/>
-          <w:b/>
-          <w:bCs/>
-        </w:rPr>
-      </w:pPr>
-      <w:r>
-        <w:rPr>
-          <w:rFonts w:ascii="Arial" w:hAnsi="Arial" w:cs="Arial"/>
-          <w:b/>
-          <w:bCs/>
-        </w:rPr>
-        <w:t>Administrative Staff</w:t>
+          <w:b/>
+          <w:bCs/>
+        </w:rPr>
+      </w:pPr>
+      <w:r>
+        <w:rPr>
+          <w:rFonts w:ascii="Arial" w:hAnsi="Arial" w:cs="Arial"/>
+          <w:b/>
+          <w:bCs/>
+        </w:rPr>
+        <w:t>Response Summary:</w:t>
       </w:r>
     </w:p>
     <w:p>
@@ -3326,22 +3554,68 @@
       <w:r>
         <w:rPr>
           <w:rFonts w:ascii="Arial" w:hAnsi="Arial" w:cs="Arial"/>
-          <w:b/>
-          <w:bCs/>
-        </w:rPr>
-        <w:t>Q-1.</w:t>
-      </w:r>
-      <w:r>
-        <w:rPr>
-          <w:rFonts w:ascii="Arial" w:hAnsi="Arial" w:cs="Arial"/>
-        </w:rPr>
-        <w:tab/>
-      </w:r>
-      <w:r>
-        <w:rPr>
-          <w:rFonts w:ascii="Arial" w:hAnsi="Arial" w:cs="Arial"/>
-        </w:rPr>
-        <w:t>What repetitive tasks can be automated through LMS (e.g., enrollments, notifications)?</w:t>
+        </w:rPr>
+        <w:t>Department Heads want dashboards that give:</w:t>
+      </w:r>
+    </w:p>
+    <w:p>
+      <w:pPr>
+        <w:numPr>
+          <w:ilvl w:val="0"/>
+          <w:numId w:val="24"/>
+        </w:numPr>
+        <w:spacing w:after="0" w:line="360" w:lineRule="auto"/>
+        <w:ind w:firstLine="0"/>
+        <w:jc w:val="both"/>
+        <w:rPr>
+          <w:rFonts w:ascii="Arial" w:hAnsi="Arial" w:cs="Arial"/>
+        </w:rPr>
+      </w:pPr>
+      <w:r>
+        <w:rPr>
+          <w:rFonts w:ascii="Arial" w:hAnsi="Arial" w:cs="Arial"/>
+        </w:rPr>
+        <w:t>Student attendance and engagement metrics by course</w:t>
+      </w:r>
+    </w:p>
+    <w:p>
+      <w:pPr>
+        <w:numPr>
+          <w:ilvl w:val="0"/>
+          <w:numId w:val="24"/>
+        </w:numPr>
+        <w:spacing w:after="0" w:line="360" w:lineRule="auto"/>
+        <w:ind w:firstLine="0"/>
+        <w:jc w:val="both"/>
+        <w:rPr>
+          <w:rFonts w:ascii="Arial" w:hAnsi="Arial" w:cs="Arial"/>
+        </w:rPr>
+      </w:pPr>
+      <w:r>
+        <w:rPr>
+          <w:rFonts w:ascii="Arial" w:hAnsi="Arial" w:cs="Arial"/>
+        </w:rPr>
+        <w:t>Completion rates for modules and assignments</w:t>
+      </w:r>
+    </w:p>
+    <w:p>
+      <w:pPr>
+        <w:numPr>
+          <w:ilvl w:val="0"/>
+          <w:numId w:val="24"/>
+        </w:numPr>
+        <w:spacing w:after="0" w:line="360" w:lineRule="auto"/>
+        <w:ind w:firstLine="0"/>
+        <w:jc w:val="both"/>
+        <w:rPr>
+          <w:rFonts w:ascii="Arial" w:hAnsi="Arial" w:cs="Arial"/>
+        </w:rPr>
+      </w:pPr>
+      <w:r>
+        <w:rPr>
+          <w:rFonts w:ascii="Arial" w:hAnsi="Arial" w:cs="Arial"/>
+        </w:rPr>
+        <w:t>Grade distribution and performance analytics by faculty</w:t>
       </w:r>
     </w:p>
     <w:p>
@@ -3359,35 +3633,57 @@
           <w:b/>
           <w:bCs/>
         </w:rPr>
-        <w:t>Q-</w:t>
-      </w:r>
-      <w:r>
-        <w:rPr>
-          <w:rFonts w:ascii="Arial" w:hAnsi="Arial" w:cs="Arial"/>
-          <w:b/>
-          <w:bCs/>
-        </w:rPr>
-        <w:t>2</w:t>
-      </w:r>
-      <w:r>
-        <w:rPr>
-          <w:rFonts w:ascii="Arial" w:hAnsi="Arial" w:cs="Arial"/>
-          <w:b/>
-          <w:bCs/>
-        </w:rPr>
-        <w:t>.</w:t>
-      </w:r>
-      <w:r>
-        <w:rPr>
-          <w:rFonts w:ascii="Arial" w:hAnsi="Arial" w:cs="Arial"/>
-        </w:rPr>
-        <w:tab/>
-      </w:r>
-      <w:r>
-        <w:rPr>
-          <w:rFonts w:ascii="Arial" w:hAnsi="Arial" w:cs="Arial"/>
-        </w:rPr>
-        <w:t>What issues do you face in managing course schedules or student data?</w:t>
+        <w:t>Quote:</w:t>
+      </w:r>
+    </w:p>
+    <w:p>
+      <w:pPr>
+        <w:pBdr>
+          <w:left w:val="thinThickSmallGap" w:sz="24" w:space="4" w:color="A6A6A6" w:themeColor="background1" w:themeShade="A6"/>
+        </w:pBdr>
+        <w:shd w:val="clear" w:color="auto" w:fill="F2F2F2" w:themeFill="background1" w:themeFillShade="F2"/>
+        <w:spacing w:after="0" w:line="360" w:lineRule="auto"/>
+        <w:ind w:left="900"/>
+        <w:jc w:val="both"/>
+        <w:rPr>
+          <w:rFonts w:ascii="Arial" w:hAnsi="Arial" w:cs="Arial"/>
+        </w:rPr>
+      </w:pPr>
+      <w:r>
+        <w:rPr>
+          <w:rFonts w:ascii="Arial" w:hAnsi="Arial" w:cs="Arial"/>
+        </w:rPr>
+        <w:t xml:space="preserve">“If I could see real-time insights into dropout risks, low-performing subjects, or disengaged classes, I’d intervene much earlier.” </w:t>
+      </w:r>
+      <w:r>
+        <w:rPr>
+          <w:rFonts w:ascii="Arial" w:hAnsi="Arial" w:cs="Arial"/>
+          <w:b/>
+          <w:bCs/>
+          <w:i/>
+          <w:iCs/>
+        </w:rPr>
+        <w:t>(</w:t>
+      </w:r>
+      <w:r>
+        <w:rPr>
+          <w:rFonts w:ascii="Arial" w:hAnsi="Arial" w:cs="Arial"/>
+          <w:b/>
+          <w:bCs/>
+          <w:i/>
+          <w:iCs/>
+        </w:rPr>
+        <w:t>Prof. Tariq</w:t>
+      </w:r>
+      <w:r>
+        <w:rPr>
+          <w:rFonts w:ascii="Arial" w:hAnsi="Arial" w:cs="Arial"/>
+          <w:b/>
+          <w:bCs/>
+          <w:i/>
+          <w:iCs/>
+        </w:rPr>
+        <w:t>)</w:t>
       </w:r>
     </w:p>
     <w:p>
@@ -3399,74 +3695,6 @@
           <w:rFonts w:ascii="Arial" w:hAnsi="Arial" w:cs="Arial"/>
         </w:rPr>
       </w:pPr>
-      <w:r>
-        <w:rPr>
-          <w:rFonts w:ascii="Arial" w:hAnsi="Arial" w:cs="Arial"/>
-          <w:b/>
-          <w:bCs/>
-        </w:rPr>
-        <w:t>Q-</w:t>
-      </w:r>
-      <w:r>
-        <w:rPr>
-          <w:rFonts w:ascii="Arial" w:hAnsi="Arial" w:cs="Arial"/>
-          <w:b/>
-          <w:bCs/>
-        </w:rPr>
-        <w:t>3</w:t>
-      </w:r>
-      <w:r>
-        <w:rPr>
-          <w:rFonts w:ascii="Arial" w:hAnsi="Arial" w:cs="Arial"/>
-          <w:b/>
-          <w:bCs/>
-        </w:rPr>
-        <w:t>.</w:t>
-      </w:r>
-      <w:r>
-        <w:rPr>
-          <w:rFonts w:ascii="Arial" w:hAnsi="Arial" w:cs="Arial"/>
-        </w:rPr>
-        <w:tab/>
-      </w:r>
-      <w:r>
-        <w:rPr>
-          <w:rFonts w:ascii="Arial" w:hAnsi="Arial" w:cs="Arial"/>
-        </w:rPr>
-        <w:t>Do you require audit trails or compliance features?</w:t>
-      </w:r>
-    </w:p>
-    <w:p>
-      <w:pPr>
-        <w:spacing w:after="0" w:line="360" w:lineRule="auto"/>
-        <w:jc w:val="both"/>
-        <w:rPr>
-          <w:rFonts w:ascii="Arial" w:hAnsi="Arial" w:cs="Arial"/>
-        </w:rPr>
-      </w:pPr>
-    </w:p>
-    <w:p>
-      <w:pPr>
-        <w:pStyle w:val="ListParagraph"/>
-        <w:numPr>
-          <w:ilvl w:val="1"/>
-          <w:numId w:val="18"/>
-        </w:numPr>
-        <w:jc w:val="both"/>
-        <w:rPr>
-          <w:rFonts w:ascii="Arial" w:hAnsi="Arial" w:cs="Arial"/>
-          <w:b/>
-          <w:bCs/>
-        </w:rPr>
-      </w:pPr>
-      <w:r>
-        <w:rPr>
-          <w:rFonts w:ascii="Arial" w:hAnsi="Arial" w:cs="Arial"/>
-          <w:b/>
-          <w:bCs/>
-        </w:rPr>
-        <w:t>IT Department</w:t>
-      </w:r>
     </w:p>
     <w:p>
       <w:pPr>
@@ -3483,7 +3711,23 @@
           <w:b/>
           <w:bCs/>
         </w:rPr>
-        <w:t>Q-1.</w:t>
+        <w:t>Q-</w:t>
+      </w:r>
+      <w:r>
+        <w:rPr>
+          <w:rFonts w:ascii="Arial" w:hAnsi="Arial" w:cs="Arial"/>
+          <w:b/>
+          <w:bCs/>
+        </w:rPr>
+        <w:t>3</w:t>
+      </w:r>
+      <w:r>
+        <w:rPr>
+          <w:rFonts w:ascii="Arial" w:hAnsi="Arial" w:cs="Arial"/>
+          <w:b/>
+          <w:bCs/>
+        </w:rPr>
+        <w:t>.</w:t>
       </w:r>
       <w:r>
         <w:rPr>
@@ -3495,7 +3739,7 @@
         <w:rPr>
           <w:rFonts w:ascii="Arial" w:hAnsi="Arial" w:cs="Arial"/>
         </w:rPr>
-        <w:t>What is the current tech stack and integration capability?</w:t>
+        <w:t>Do you need dashboards or reporting tools within the LMS?</w:t>
       </w:r>
     </w:p>
     <w:p>
@@ -3513,35 +3757,7 @@
           <w:b/>
           <w:bCs/>
         </w:rPr>
-        <w:t>Q-</w:t>
-      </w:r>
-      <w:r>
-        <w:rPr>
-          <w:rFonts w:ascii="Arial" w:hAnsi="Arial" w:cs="Arial"/>
-          <w:b/>
-          <w:bCs/>
-        </w:rPr>
-        <w:t>2</w:t>
-      </w:r>
-      <w:r>
-        <w:rPr>
-          <w:rFonts w:ascii="Arial" w:hAnsi="Arial" w:cs="Arial"/>
-          <w:b/>
-          <w:bCs/>
-        </w:rPr>
-        <w:t>.</w:t>
-      </w:r>
-      <w:r>
-        <w:rPr>
-          <w:rFonts w:ascii="Arial" w:hAnsi="Arial" w:cs="Arial"/>
-        </w:rPr>
-        <w:tab/>
-      </w:r>
-      <w:r>
-        <w:rPr>
-          <w:rFonts w:ascii="Arial" w:hAnsi="Arial" w:cs="Arial"/>
-        </w:rPr>
-        <w:t>What security/authentication protocols need to be supported?</w:t>
+        <w:t>Response Summary:</w:t>
       </w:r>
     </w:p>
     <w:p>
@@ -3556,38 +3772,83 @@
       <w:r>
         <w:rPr>
           <w:rFonts w:ascii="Arial" w:hAnsi="Arial" w:cs="Arial"/>
-          <w:b/>
-          <w:bCs/>
-        </w:rPr>
-        <w:t>Q-</w:t>
-      </w:r>
-      <w:r>
-        <w:rPr>
-          <w:rFonts w:ascii="Arial" w:hAnsi="Arial" w:cs="Arial"/>
-          <w:b/>
-          <w:bCs/>
-        </w:rPr>
-        <w:t>3</w:t>
-      </w:r>
-      <w:r>
-        <w:rPr>
-          <w:rFonts w:ascii="Arial" w:hAnsi="Arial" w:cs="Arial"/>
-          <w:b/>
-          <w:bCs/>
-        </w:rPr>
-        <w:t>.</w:t>
-      </w:r>
-      <w:r>
-        <w:rPr>
-          <w:rFonts w:ascii="Arial" w:hAnsi="Arial" w:cs="Arial"/>
-        </w:rPr>
-        <w:tab/>
-      </w:r>
-      <w:r>
-        <w:rPr>
-          <w:rFonts w:ascii="Arial" w:hAnsi="Arial" w:cs="Arial"/>
-        </w:rPr>
-        <w:t>What is your preferred hosting model: on-prem, hybrid, or cloud?</w:t>
+        </w:rPr>
+        <w:t xml:space="preserve">Yes, </w:t>
+      </w:r>
+      <w:r>
+        <w:rPr>
+          <w:rFonts w:ascii="Arial" w:hAnsi="Arial" w:cs="Arial"/>
+          <w:b/>
+          <w:bCs/>
+        </w:rPr>
+        <w:t>dashboards were highlighted as critical</w:t>
+      </w:r>
+      <w:r>
+        <w:rPr>
+          <w:rFonts w:ascii="Arial" w:hAnsi="Arial" w:cs="Arial"/>
+        </w:rPr>
+        <w:t>. Stakeholders are looking for:</w:t>
+      </w:r>
+    </w:p>
+    <w:p>
+      <w:pPr>
+        <w:numPr>
+          <w:ilvl w:val="0"/>
+          <w:numId w:val="25"/>
+        </w:numPr>
+        <w:spacing w:after="0" w:line="360" w:lineRule="auto"/>
+        <w:ind w:firstLine="0"/>
+        <w:jc w:val="both"/>
+        <w:rPr>
+          <w:rFonts w:ascii="Arial" w:hAnsi="Arial" w:cs="Arial"/>
+        </w:rPr>
+      </w:pPr>
+      <w:r>
+        <w:rPr>
+          <w:rFonts w:ascii="Arial" w:hAnsi="Arial" w:cs="Arial"/>
+        </w:rPr>
+        <w:t>Course-level dashboards (student progress, participation)</w:t>
+      </w:r>
+    </w:p>
+    <w:p>
+      <w:pPr>
+        <w:numPr>
+          <w:ilvl w:val="0"/>
+          <w:numId w:val="25"/>
+        </w:numPr>
+        <w:spacing w:after="0" w:line="360" w:lineRule="auto"/>
+        <w:ind w:firstLine="0"/>
+        <w:jc w:val="both"/>
+        <w:rPr>
+          <w:rFonts w:ascii="Arial" w:hAnsi="Arial" w:cs="Arial"/>
+        </w:rPr>
+      </w:pPr>
+      <w:r>
+        <w:rPr>
+          <w:rFonts w:ascii="Arial" w:hAnsi="Arial" w:cs="Arial"/>
+        </w:rPr>
+        <w:t>Staff-level performance indicators (grading timelines, engagement)</w:t>
+      </w:r>
+    </w:p>
+    <w:p>
+      <w:pPr>
+        <w:numPr>
+          <w:ilvl w:val="0"/>
+          <w:numId w:val="25"/>
+        </w:numPr>
+        <w:spacing w:after="0" w:line="360" w:lineRule="auto"/>
+        <w:ind w:firstLine="0"/>
+        <w:jc w:val="both"/>
+        <w:rPr>
+          <w:rFonts w:ascii="Arial" w:hAnsi="Arial" w:cs="Arial"/>
+        </w:rPr>
+      </w:pPr>
+      <w:r>
+        <w:rPr>
+          <w:rFonts w:ascii="Arial" w:hAnsi="Arial" w:cs="Arial"/>
+        </w:rPr>
+        <w:lastRenderedPageBreak/>
+        <w:t>Reports exportable in Excel or PDF for management reviews</w:t>
       </w:r>
     </w:p>
     <w:p>
@@ -3599,26 +3860,648 @@
           <w:rFonts w:ascii="Arial" w:hAnsi="Arial" w:cs="Arial"/>
         </w:rPr>
       </w:pPr>
+      <w:r>
+        <w:rPr>
+          <w:rFonts w:ascii="Arial" w:hAnsi="Arial" w:cs="Arial"/>
+          <w:b/>
+          <w:bCs/>
+        </w:rPr>
+        <w:t>Quote:</w:t>
+      </w:r>
     </w:p>
     <w:p>
       <w:pPr>
+        <w:pBdr>
+          <w:left w:val="thinThickSmallGap" w:sz="24" w:space="4" w:color="A6A6A6" w:themeColor="background1" w:themeShade="A6"/>
+        </w:pBdr>
+        <w:shd w:val="clear" w:color="auto" w:fill="F2F2F2" w:themeFill="background1" w:themeFillShade="F2"/>
+        <w:spacing w:after="0" w:line="360" w:lineRule="auto"/>
+        <w:ind w:left="900"/>
+        <w:jc w:val="both"/>
+        <w:rPr>
+          <w:rFonts w:ascii="Arial" w:hAnsi="Arial" w:cs="Arial"/>
+        </w:rPr>
+      </w:pPr>
+      <w:r>
+        <w:rPr>
+          <w:rFonts w:ascii="Arial" w:hAnsi="Arial" w:cs="Arial"/>
+        </w:rPr>
+        <w:t>“A built-in dashboard that can generate department-level reports without involving IT would drastically improve our academic planning.”</w:t>
+      </w:r>
+      <w:r>
+        <w:rPr>
+          <w:rFonts w:ascii="Arial" w:hAnsi="Arial" w:cs="Arial"/>
+        </w:rPr>
+        <w:t xml:space="preserve"> </w:t>
+      </w:r>
+      <w:r>
+        <w:rPr>
+          <w:rFonts w:ascii="Arial" w:hAnsi="Arial" w:cs="Arial"/>
+          <w:b/>
+          <w:bCs/>
+          <w:i/>
+          <w:iCs/>
+        </w:rPr>
+        <w:t>(</w:t>
+      </w:r>
+      <w:r>
+        <w:rPr>
+          <w:rFonts w:ascii="Arial" w:hAnsi="Arial" w:cs="Arial"/>
+          <w:b/>
+          <w:bCs/>
+          <w:i/>
+          <w:iCs/>
+        </w:rPr>
+        <w:t>Ms. Hassan</w:t>
+      </w:r>
+      <w:r>
+        <w:rPr>
+          <w:rFonts w:ascii="Arial" w:hAnsi="Arial" w:cs="Arial"/>
+          <w:b/>
+          <w:bCs/>
+          <w:i/>
+          <w:iCs/>
+        </w:rPr>
+        <w:t>)</w:t>
+      </w:r>
+    </w:p>
+    <w:p>
+      <w:pPr>
+        <w:jc w:val="both"/>
+        <w:rPr>
+          <w:rFonts w:ascii="Arial" w:hAnsi="Arial" w:cs="Arial"/>
+          <w:b/>
+          <w:bCs/>
+          <w:sz w:val="28"/>
+          <w:szCs w:val="28"/>
+        </w:rPr>
+      </w:pPr>
+    </w:p>
+    <w:p>
+      <w:pPr>
         <w:pStyle w:val="ListParagraph"/>
         <w:numPr>
-          <w:ilvl w:val="1"/>
-          <w:numId w:val="18"/>
+          <w:ilvl w:val="0"/>
+          <w:numId w:val="17"/>
         </w:numPr>
+        <w:tabs>
+          <w:tab w:val="left" w:pos="0"/>
+        </w:tabs>
+        <w:spacing w:line="240" w:lineRule="auto"/>
+        <w:ind w:left="0" w:firstLine="0"/>
         <w:jc w:val="both"/>
         <w:rPr>
           <w:rFonts w:ascii="Arial" w:hAnsi="Arial" w:cs="Arial"/>
           <w:b/>
           <w:bCs/>
-        </w:rPr>
-      </w:pPr>
-      <w:r>
-        <w:rPr>
-          <w:rFonts w:ascii="Arial" w:hAnsi="Arial" w:cs="Arial"/>
-          <w:b/>
-          <w:bCs/>
+          <w:sz w:val="28"/>
+          <w:szCs w:val="28"/>
+        </w:rPr>
+      </w:pPr>
+      <w:r>
+        <w:rPr>
+          <w:rFonts w:ascii="Arial" w:hAnsi="Arial" w:cs="Arial"/>
+          <w:b/>
+          <w:bCs/>
+          <w:sz w:val="28"/>
+          <w:szCs w:val="28"/>
+        </w:rPr>
+        <w:t>Students</w:t>
+      </w:r>
+    </w:p>
+    <w:p>
+      <w:pPr>
+        <w:spacing w:after="0" w:line="360" w:lineRule="auto"/>
+        <w:ind w:left="720"/>
+        <w:jc w:val="both"/>
+        <w:rPr>
+          <w:rFonts w:ascii="Arial" w:hAnsi="Arial" w:cs="Arial"/>
+        </w:rPr>
+      </w:pPr>
+      <w:r>
+        <w:rPr>
+          <w:rFonts w:ascii="Arial" w:hAnsi="Arial" w:cs="Arial"/>
+          <w:b/>
+          <w:bCs/>
+        </w:rPr>
+        <w:t>Q-1.</w:t>
+      </w:r>
+      <w:r>
+        <w:rPr>
+          <w:rFonts w:ascii="Arial" w:hAnsi="Arial" w:cs="Arial"/>
+        </w:rPr>
+        <w:tab/>
+      </w:r>
+      <w:r>
+        <w:rPr>
+          <w:rFonts w:ascii="Arial" w:hAnsi="Arial" w:cs="Arial"/>
+        </w:rPr>
+        <w:t>How do you currently access lectures, notes, and assignments?</w:t>
+      </w:r>
+    </w:p>
+    <w:p>
+      <w:pPr>
+        <w:spacing w:after="0" w:line="360" w:lineRule="auto"/>
+        <w:ind w:left="720"/>
+        <w:jc w:val="both"/>
+        <w:rPr>
+          <w:rFonts w:ascii="Arial" w:hAnsi="Arial" w:cs="Arial"/>
+        </w:rPr>
+      </w:pPr>
+      <w:r>
+        <w:rPr>
+          <w:rFonts w:ascii="Arial" w:hAnsi="Arial" w:cs="Arial"/>
+          <w:b/>
+          <w:bCs/>
+        </w:rPr>
+        <w:t>Q-</w:t>
+      </w:r>
+      <w:r>
+        <w:rPr>
+          <w:rFonts w:ascii="Arial" w:hAnsi="Arial" w:cs="Arial"/>
+          <w:b/>
+          <w:bCs/>
+        </w:rPr>
+        <w:t>2</w:t>
+      </w:r>
+      <w:r>
+        <w:rPr>
+          <w:rFonts w:ascii="Arial" w:hAnsi="Arial" w:cs="Arial"/>
+          <w:b/>
+          <w:bCs/>
+        </w:rPr>
+        <w:t>.</w:t>
+      </w:r>
+      <w:r>
+        <w:rPr>
+          <w:rFonts w:ascii="Arial" w:hAnsi="Arial" w:cs="Arial"/>
+        </w:rPr>
+        <w:tab/>
+      </w:r>
+      <w:r>
+        <w:rPr>
+          <w:rFonts w:ascii="Arial" w:hAnsi="Arial" w:cs="Arial"/>
+        </w:rPr>
+        <w:t>What would improve your learning experience on a digital platform?</w:t>
+      </w:r>
+    </w:p>
+    <w:p>
+      <w:pPr>
+        <w:spacing w:after="0" w:line="360" w:lineRule="auto"/>
+        <w:ind w:left="720"/>
+        <w:jc w:val="both"/>
+        <w:rPr>
+          <w:rFonts w:ascii="Arial" w:hAnsi="Arial" w:cs="Arial"/>
+        </w:rPr>
+      </w:pPr>
+      <w:r>
+        <w:rPr>
+          <w:rFonts w:ascii="Arial" w:hAnsi="Arial" w:cs="Arial"/>
+          <w:b/>
+          <w:bCs/>
+        </w:rPr>
+        <w:t>Q-</w:t>
+      </w:r>
+      <w:r>
+        <w:rPr>
+          <w:rFonts w:ascii="Arial" w:hAnsi="Arial" w:cs="Arial"/>
+          <w:b/>
+          <w:bCs/>
+        </w:rPr>
+        <w:t>3</w:t>
+      </w:r>
+      <w:r>
+        <w:rPr>
+          <w:rFonts w:ascii="Arial" w:hAnsi="Arial" w:cs="Arial"/>
+          <w:b/>
+          <w:bCs/>
+        </w:rPr>
+        <w:t>.</w:t>
+      </w:r>
+      <w:r>
+        <w:rPr>
+          <w:rFonts w:ascii="Arial" w:hAnsi="Arial" w:cs="Arial"/>
+        </w:rPr>
+        <w:tab/>
+      </w:r>
+      <w:r>
+        <w:rPr>
+          <w:rFonts w:ascii="Arial" w:hAnsi="Arial" w:cs="Arial"/>
+        </w:rPr>
+        <w:t>Are mobile and offline capabilities important to you?</w:t>
+      </w:r>
+    </w:p>
+    <w:p>
+      <w:pPr>
+        <w:spacing w:after="0" w:line="360" w:lineRule="auto"/>
+        <w:ind w:left="720"/>
+        <w:jc w:val="both"/>
+        <w:rPr>
+          <w:rFonts w:ascii="Arial" w:hAnsi="Arial" w:cs="Arial"/>
+        </w:rPr>
+      </w:pPr>
+      <w:r>
+        <w:rPr>
+          <w:rFonts w:ascii="Arial" w:hAnsi="Arial" w:cs="Arial"/>
+          <w:b/>
+          <w:bCs/>
+        </w:rPr>
+        <w:t>Q-</w:t>
+      </w:r>
+      <w:r>
+        <w:rPr>
+          <w:rFonts w:ascii="Arial" w:hAnsi="Arial" w:cs="Arial"/>
+          <w:b/>
+          <w:bCs/>
+        </w:rPr>
+        <w:t>4</w:t>
+      </w:r>
+      <w:r>
+        <w:rPr>
+          <w:rFonts w:ascii="Arial" w:hAnsi="Arial" w:cs="Arial"/>
+          <w:b/>
+          <w:bCs/>
+        </w:rPr>
+        <w:t>.</w:t>
+      </w:r>
+      <w:r>
+        <w:rPr>
+          <w:rFonts w:ascii="Arial" w:hAnsi="Arial" w:cs="Arial"/>
+        </w:rPr>
+        <w:tab/>
+      </w:r>
+      <w:r>
+        <w:rPr>
+          <w:rFonts w:ascii="Arial" w:hAnsi="Arial" w:cs="Arial"/>
+        </w:rPr>
+        <w:t>What type of notifications/reminders are helpful (assignments, grades, deadlines)?</w:t>
+      </w:r>
+    </w:p>
+    <w:p>
+      <w:pPr>
+        <w:jc w:val="both"/>
+        <w:rPr>
+          <w:rFonts w:ascii="Arial" w:hAnsi="Arial" w:cs="Arial"/>
+          <w:b/>
+          <w:bCs/>
+        </w:rPr>
+      </w:pPr>
+    </w:p>
+    <w:p>
+      <w:pPr>
+        <w:pStyle w:val="ListParagraph"/>
+        <w:numPr>
+          <w:ilvl w:val="0"/>
+          <w:numId w:val="17"/>
+        </w:numPr>
+        <w:tabs>
+          <w:tab w:val="left" w:pos="0"/>
+        </w:tabs>
+        <w:spacing w:line="240" w:lineRule="auto"/>
+        <w:ind w:left="0" w:firstLine="0"/>
+        <w:jc w:val="both"/>
+        <w:rPr>
+          <w:rFonts w:ascii="Arial" w:hAnsi="Arial" w:cs="Arial"/>
+          <w:b/>
+          <w:bCs/>
+          <w:sz w:val="28"/>
+          <w:szCs w:val="28"/>
+        </w:rPr>
+      </w:pPr>
+      <w:r>
+        <w:rPr>
+          <w:rFonts w:ascii="Arial" w:hAnsi="Arial" w:cs="Arial"/>
+          <w:b/>
+          <w:bCs/>
+          <w:sz w:val="28"/>
+          <w:szCs w:val="28"/>
+        </w:rPr>
+        <w:t>Administrative Staff</w:t>
+      </w:r>
+    </w:p>
+    <w:p>
+      <w:pPr>
+        <w:spacing w:after="0" w:line="360" w:lineRule="auto"/>
+        <w:ind w:left="720"/>
+        <w:jc w:val="both"/>
+        <w:rPr>
+          <w:rFonts w:ascii="Arial" w:hAnsi="Arial" w:cs="Arial"/>
+        </w:rPr>
+      </w:pPr>
+      <w:r>
+        <w:rPr>
+          <w:rFonts w:ascii="Arial" w:hAnsi="Arial" w:cs="Arial"/>
+          <w:b/>
+          <w:bCs/>
+        </w:rPr>
+        <w:t>Q-1.</w:t>
+      </w:r>
+      <w:r>
+        <w:rPr>
+          <w:rFonts w:ascii="Arial" w:hAnsi="Arial" w:cs="Arial"/>
+        </w:rPr>
+        <w:tab/>
+      </w:r>
+      <w:r>
+        <w:rPr>
+          <w:rFonts w:ascii="Arial" w:hAnsi="Arial" w:cs="Arial"/>
+        </w:rPr>
+        <w:t>What repetitive tasks can be automated through LMS (e.g., enrollments, notifications)?</w:t>
+      </w:r>
+    </w:p>
+    <w:p>
+      <w:pPr>
+        <w:spacing w:after="0" w:line="360" w:lineRule="auto"/>
+        <w:ind w:left="720"/>
+        <w:jc w:val="both"/>
+        <w:rPr>
+          <w:rFonts w:ascii="Arial" w:hAnsi="Arial" w:cs="Arial"/>
+        </w:rPr>
+      </w:pPr>
+      <w:r>
+        <w:rPr>
+          <w:rFonts w:ascii="Arial" w:hAnsi="Arial" w:cs="Arial"/>
+          <w:b/>
+          <w:bCs/>
+        </w:rPr>
+        <w:t>Q-</w:t>
+      </w:r>
+      <w:r>
+        <w:rPr>
+          <w:rFonts w:ascii="Arial" w:hAnsi="Arial" w:cs="Arial"/>
+          <w:b/>
+          <w:bCs/>
+        </w:rPr>
+        <w:t>2</w:t>
+      </w:r>
+      <w:r>
+        <w:rPr>
+          <w:rFonts w:ascii="Arial" w:hAnsi="Arial" w:cs="Arial"/>
+          <w:b/>
+          <w:bCs/>
+        </w:rPr>
+        <w:t>.</w:t>
+      </w:r>
+      <w:r>
+        <w:rPr>
+          <w:rFonts w:ascii="Arial" w:hAnsi="Arial" w:cs="Arial"/>
+        </w:rPr>
+        <w:tab/>
+      </w:r>
+      <w:r>
+        <w:rPr>
+          <w:rFonts w:ascii="Arial" w:hAnsi="Arial" w:cs="Arial"/>
+        </w:rPr>
+        <w:t>What issues do you face in managing course schedules or student data?</w:t>
+      </w:r>
+    </w:p>
+    <w:p>
+      <w:pPr>
+        <w:spacing w:after="0" w:line="360" w:lineRule="auto"/>
+        <w:ind w:left="720"/>
+        <w:jc w:val="both"/>
+        <w:rPr>
+          <w:rFonts w:ascii="Arial" w:hAnsi="Arial" w:cs="Arial"/>
+        </w:rPr>
+      </w:pPr>
+      <w:r>
+        <w:rPr>
+          <w:rFonts w:ascii="Arial" w:hAnsi="Arial" w:cs="Arial"/>
+          <w:b/>
+          <w:bCs/>
+        </w:rPr>
+        <w:t>Q-</w:t>
+      </w:r>
+      <w:r>
+        <w:rPr>
+          <w:rFonts w:ascii="Arial" w:hAnsi="Arial" w:cs="Arial"/>
+          <w:b/>
+          <w:bCs/>
+        </w:rPr>
+        <w:t>3</w:t>
+      </w:r>
+      <w:r>
+        <w:rPr>
+          <w:rFonts w:ascii="Arial" w:hAnsi="Arial" w:cs="Arial"/>
+          <w:b/>
+          <w:bCs/>
+        </w:rPr>
+        <w:t>.</w:t>
+      </w:r>
+      <w:r>
+        <w:rPr>
+          <w:rFonts w:ascii="Arial" w:hAnsi="Arial" w:cs="Arial"/>
+        </w:rPr>
+        <w:tab/>
+      </w:r>
+      <w:r>
+        <w:rPr>
+          <w:rFonts w:ascii="Arial" w:hAnsi="Arial" w:cs="Arial"/>
+        </w:rPr>
+        <w:t>Do you require audit trails or compliance features?</w:t>
+      </w:r>
+    </w:p>
+    <w:p>
+      <w:pPr>
+        <w:spacing w:after="0" w:line="360" w:lineRule="auto"/>
+        <w:jc w:val="both"/>
+        <w:rPr>
+          <w:rFonts w:ascii="Arial" w:hAnsi="Arial" w:cs="Arial"/>
+        </w:rPr>
+      </w:pPr>
+    </w:p>
+    <w:p>
+      <w:pPr>
+        <w:pStyle w:val="ListParagraph"/>
+        <w:numPr>
+          <w:ilvl w:val="0"/>
+          <w:numId w:val="17"/>
+        </w:numPr>
+        <w:tabs>
+          <w:tab w:val="left" w:pos="0"/>
+        </w:tabs>
+        <w:spacing w:line="240" w:lineRule="auto"/>
+        <w:ind w:left="0" w:firstLine="0"/>
+        <w:jc w:val="both"/>
+        <w:rPr>
+          <w:rFonts w:ascii="Arial" w:hAnsi="Arial" w:cs="Arial"/>
+          <w:b/>
+          <w:bCs/>
+          <w:sz w:val="28"/>
+          <w:szCs w:val="28"/>
+        </w:rPr>
+      </w:pPr>
+      <w:r>
+        <w:rPr>
+          <w:rFonts w:ascii="Arial" w:hAnsi="Arial" w:cs="Arial"/>
+          <w:b/>
+          <w:bCs/>
+          <w:sz w:val="28"/>
+          <w:szCs w:val="28"/>
+        </w:rPr>
+        <w:t>IT Department</w:t>
+      </w:r>
+    </w:p>
+    <w:p>
+      <w:pPr>
+        <w:spacing w:after="0" w:line="360" w:lineRule="auto"/>
+        <w:ind w:left="720"/>
+        <w:jc w:val="both"/>
+        <w:rPr>
+          <w:rFonts w:ascii="Arial" w:hAnsi="Arial" w:cs="Arial"/>
+        </w:rPr>
+      </w:pPr>
+      <w:r>
+        <w:rPr>
+          <w:rFonts w:ascii="Arial" w:hAnsi="Arial" w:cs="Arial"/>
+          <w:b/>
+          <w:bCs/>
+        </w:rPr>
+        <w:t>Q-1.</w:t>
+      </w:r>
+      <w:r>
+        <w:rPr>
+          <w:rFonts w:ascii="Arial" w:hAnsi="Arial" w:cs="Arial"/>
+        </w:rPr>
+        <w:tab/>
+      </w:r>
+      <w:r>
+        <w:rPr>
+          <w:rFonts w:ascii="Arial" w:hAnsi="Arial" w:cs="Arial"/>
+        </w:rPr>
+        <w:t>What is the current tech stack and integration capability?</w:t>
+      </w:r>
+    </w:p>
+    <w:p>
+      <w:pPr>
+        <w:spacing w:after="0" w:line="360" w:lineRule="auto"/>
+        <w:ind w:left="720"/>
+        <w:jc w:val="both"/>
+        <w:rPr>
+          <w:rFonts w:ascii="Arial" w:hAnsi="Arial" w:cs="Arial"/>
+        </w:rPr>
+      </w:pPr>
+      <w:r>
+        <w:rPr>
+          <w:rFonts w:ascii="Arial" w:hAnsi="Arial" w:cs="Arial"/>
+          <w:b/>
+          <w:bCs/>
+        </w:rPr>
+        <w:t>Q-</w:t>
+      </w:r>
+      <w:r>
+        <w:rPr>
+          <w:rFonts w:ascii="Arial" w:hAnsi="Arial" w:cs="Arial"/>
+          <w:b/>
+          <w:bCs/>
+        </w:rPr>
+        <w:t>2</w:t>
+      </w:r>
+      <w:r>
+        <w:rPr>
+          <w:rFonts w:ascii="Arial" w:hAnsi="Arial" w:cs="Arial"/>
+          <w:b/>
+          <w:bCs/>
+        </w:rPr>
+        <w:t>.</w:t>
+      </w:r>
+      <w:r>
+        <w:rPr>
+          <w:rFonts w:ascii="Arial" w:hAnsi="Arial" w:cs="Arial"/>
+        </w:rPr>
+        <w:tab/>
+      </w:r>
+      <w:r>
+        <w:rPr>
+          <w:rFonts w:ascii="Arial" w:hAnsi="Arial" w:cs="Arial"/>
+        </w:rPr>
+        <w:t>What security/authentication protocols need to be supported?</w:t>
+      </w:r>
+    </w:p>
+    <w:p>
+      <w:pPr>
+        <w:spacing w:after="0" w:line="360" w:lineRule="auto"/>
+        <w:ind w:left="720"/>
+        <w:jc w:val="both"/>
+        <w:rPr>
+          <w:rFonts w:ascii="Arial" w:hAnsi="Arial" w:cs="Arial"/>
+        </w:rPr>
+      </w:pPr>
+      <w:r>
+        <w:rPr>
+          <w:rFonts w:ascii="Arial" w:hAnsi="Arial" w:cs="Arial"/>
+          <w:b/>
+          <w:bCs/>
+        </w:rPr>
+        <w:t>Q-</w:t>
+      </w:r>
+      <w:r>
+        <w:rPr>
+          <w:rFonts w:ascii="Arial" w:hAnsi="Arial" w:cs="Arial"/>
+          <w:b/>
+          <w:bCs/>
+        </w:rPr>
+        <w:t>3</w:t>
+      </w:r>
+      <w:r>
+        <w:rPr>
+          <w:rFonts w:ascii="Arial" w:hAnsi="Arial" w:cs="Arial"/>
+          <w:b/>
+          <w:bCs/>
+        </w:rPr>
+        <w:t>.</w:t>
+      </w:r>
+      <w:r>
+        <w:rPr>
+          <w:rFonts w:ascii="Arial" w:hAnsi="Arial" w:cs="Arial"/>
+        </w:rPr>
+        <w:tab/>
+      </w:r>
+      <w:r>
+        <w:rPr>
+          <w:rFonts w:ascii="Arial" w:hAnsi="Arial" w:cs="Arial"/>
+        </w:rPr>
+        <w:t>What is your preferred hosting model: on-prem, hybrid, or cloud?</w:t>
+      </w:r>
+    </w:p>
+    <w:p>
+      <w:pPr>
+        <w:spacing w:after="0" w:line="360" w:lineRule="auto"/>
+        <w:ind w:left="720"/>
+        <w:jc w:val="both"/>
+        <w:rPr>
+          <w:rFonts w:ascii="Arial" w:hAnsi="Arial" w:cs="Arial"/>
+        </w:rPr>
+      </w:pPr>
+    </w:p>
+    <w:p>
+      <w:pPr>
+        <w:pStyle w:val="ListParagraph"/>
+        <w:numPr>
+          <w:ilvl w:val="0"/>
+          <w:numId w:val="17"/>
+        </w:numPr>
+        <w:tabs>
+          <w:tab w:val="left" w:pos="0"/>
+        </w:tabs>
+        <w:spacing w:line="240" w:lineRule="auto"/>
+        <w:ind w:left="0" w:firstLine="0"/>
+        <w:jc w:val="both"/>
+        <w:rPr>
+          <w:rFonts w:ascii="Arial" w:hAnsi="Arial" w:cs="Arial"/>
+          <w:b/>
+          <w:bCs/>
+          <w:sz w:val="28"/>
+          <w:szCs w:val="28"/>
+        </w:rPr>
+      </w:pPr>
+      <w:r>
+        <w:rPr>
+          <w:rFonts w:ascii="Arial" w:hAnsi="Arial" w:cs="Arial"/>
+          <w:b/>
+          <w:bCs/>
+          <w:sz w:val="28"/>
+          <w:szCs w:val="28"/>
         </w:rPr>
         <w:t>Executives (VPs, Sponsor)</w:t>
       </w:r>
@@ -7600,6 +8483,155 @@
     </w:lvl>
   </w:abstractNum>
   <w:abstractNum w:abstractNumId="4" w15:restartNumberingAfterBreak="0">
+    <w:nsid w:val="1059474B"/>
+    <w:multiLevelType w:val="multilevel"/>
+    <w:tmpl w:val="A238B73E"/>
+    <w:lvl w:ilvl="0">
+      <w:start w:val="1"/>
+      <w:numFmt w:val="bullet"/>
+      <w:lvlText w:val=""/>
+      <w:lvlJc w:val="left"/>
+      <w:pPr>
+        <w:tabs>
+          <w:tab w:val="num" w:pos="720"/>
+        </w:tabs>
+        <w:ind w:left="720" w:hanging="360"/>
+      </w:pPr>
+      <w:rPr>
+        <w:rFonts w:ascii="Symbol" w:hAnsi="Symbol" w:hint="default"/>
+        <w:sz w:val="20"/>
+      </w:rPr>
+    </w:lvl>
+    <w:lvl w:ilvl="1" w:tentative="1">
+      <w:start w:val="1"/>
+      <w:numFmt w:val="bullet"/>
+      <w:lvlText w:val="o"/>
+      <w:lvlJc w:val="left"/>
+      <w:pPr>
+        <w:tabs>
+          <w:tab w:val="num" w:pos="1440"/>
+        </w:tabs>
+        <w:ind w:left="1440" w:hanging="360"/>
+      </w:pPr>
+      <w:rPr>
+        <w:rFonts w:ascii="Courier New" w:hAnsi="Courier New" w:hint="default"/>
+        <w:sz w:val="20"/>
+      </w:rPr>
+    </w:lvl>
+    <w:lvl w:ilvl="2" w:tentative="1">
+      <w:start w:val="1"/>
+      <w:numFmt w:val="bullet"/>
+      <w:lvlText w:val=""/>
+      <w:lvlJc w:val="left"/>
+      <w:pPr>
+        <w:tabs>
+          <w:tab w:val="num" w:pos="2160"/>
+        </w:tabs>
+        <w:ind w:left="2160" w:hanging="360"/>
+      </w:pPr>
+      <w:rPr>
+        <w:rFonts w:ascii="Wingdings" w:hAnsi="Wingdings" w:hint="default"/>
+        <w:sz w:val="20"/>
+      </w:rPr>
+    </w:lvl>
+    <w:lvl w:ilvl="3" w:tentative="1">
+      <w:start w:val="1"/>
+      <w:numFmt w:val="bullet"/>
+      <w:lvlText w:val=""/>
+      <w:lvlJc w:val="left"/>
+      <w:pPr>
+        <w:tabs>
+          <w:tab w:val="num" w:pos="2880"/>
+        </w:tabs>
+        <w:ind w:left="2880" w:hanging="360"/>
+      </w:pPr>
+      <w:rPr>
+        <w:rFonts w:ascii="Wingdings" w:hAnsi="Wingdings" w:hint="default"/>
+        <w:sz w:val="20"/>
+      </w:rPr>
+    </w:lvl>
+    <w:lvl w:ilvl="4" w:tentative="1">
+      <w:start w:val="1"/>
+      <w:numFmt w:val="bullet"/>
+      <w:lvlText w:val=""/>
+      <w:lvlJc w:val="left"/>
+      <w:pPr>
+        <w:tabs>
+          <w:tab w:val="num" w:pos="3600"/>
+        </w:tabs>
+        <w:ind w:left="3600" w:hanging="360"/>
+      </w:pPr>
+      <w:rPr>
+        <w:rFonts w:ascii="Wingdings" w:hAnsi="Wingdings" w:hint="default"/>
+        <w:sz w:val="20"/>
+      </w:rPr>
+    </w:lvl>
+    <w:lvl w:ilvl="5" w:tentative="1">
+      <w:start w:val="1"/>
+      <w:numFmt w:val="bullet"/>
+      <w:lvlText w:val=""/>
+      <w:lvlJc w:val="left"/>
+      <w:pPr>
+        <w:tabs>
+          <w:tab w:val="num" w:pos="4320"/>
+        </w:tabs>
+        <w:ind w:left="4320" w:hanging="360"/>
+      </w:pPr>
+      <w:rPr>
+        <w:rFonts w:ascii="Wingdings" w:hAnsi="Wingdings" w:hint="default"/>
+        <w:sz w:val="20"/>
+      </w:rPr>
+    </w:lvl>
+    <w:lvl w:ilvl="6" w:tentative="1">
+      <w:start w:val="1"/>
+      <w:numFmt w:val="bullet"/>
+      <w:lvlText w:val=""/>
+      <w:lvlJc w:val="left"/>
+      <w:pPr>
+        <w:tabs>
+          <w:tab w:val="num" w:pos="5040"/>
+        </w:tabs>
+        <w:ind w:left="5040" w:hanging="360"/>
+      </w:pPr>
+      <w:rPr>
+        <w:rFonts w:ascii="Wingdings" w:hAnsi="Wingdings" w:hint="default"/>
+        <w:sz w:val="20"/>
+      </w:rPr>
+    </w:lvl>
+    <w:lvl w:ilvl="7" w:tentative="1">
+      <w:start w:val="1"/>
+      <w:numFmt w:val="bullet"/>
+      <w:lvlText w:val=""/>
+      <w:lvlJc w:val="left"/>
+      <w:pPr>
+        <w:tabs>
+          <w:tab w:val="num" w:pos="5760"/>
+        </w:tabs>
+        <w:ind w:left="5760" w:hanging="360"/>
+      </w:pPr>
+      <w:rPr>
+        <w:rFonts w:ascii="Wingdings" w:hAnsi="Wingdings" w:hint="default"/>
+        <w:sz w:val="20"/>
+      </w:rPr>
+    </w:lvl>
+    <w:lvl w:ilvl="8" w:tentative="1">
+      <w:start w:val="1"/>
+      <w:numFmt w:val="bullet"/>
+      <w:lvlText w:val=""/>
+      <w:lvlJc w:val="left"/>
+      <w:pPr>
+        <w:tabs>
+          <w:tab w:val="num" w:pos="6480"/>
+        </w:tabs>
+        <w:ind w:left="6480" w:hanging="360"/>
+      </w:pPr>
+      <w:rPr>
+        <w:rFonts w:ascii="Wingdings" w:hAnsi="Wingdings" w:hint="default"/>
+        <w:sz w:val="20"/>
+      </w:rPr>
+    </w:lvl>
+  </w:abstractNum>
+  <w:abstractNum w:abstractNumId="5" w15:restartNumberingAfterBreak="0">
     <w:nsid w:val="10A42724"/>
     <w:multiLevelType w:val="multilevel"/>
     <w:tmpl w:val="4E100EEC"/>
@@ -7749,7 +8781,7 @@
       </w:rPr>
     </w:lvl>
   </w:abstractNum>
-  <w:abstractNum w:abstractNumId="5" w15:restartNumberingAfterBreak="0">
+  <w:abstractNum w:abstractNumId="6" w15:restartNumberingAfterBreak="0">
     <w:nsid w:val="124D370B"/>
     <w:multiLevelType w:val="hybridMultilevel"/>
     <w:tmpl w:val="7D103708"/>
@@ -7838,7 +8870,7 @@
       </w:pPr>
     </w:lvl>
   </w:abstractNum>
-  <w:abstractNum w:abstractNumId="6" w15:restartNumberingAfterBreak="0">
+  <w:abstractNum w:abstractNumId="7" w15:restartNumberingAfterBreak="0">
     <w:nsid w:val="15593859"/>
     <w:multiLevelType w:val="hybridMultilevel"/>
     <w:tmpl w:val="CCBCE6B4"/>
@@ -7927,7 +8959,7 @@
       </w:pPr>
     </w:lvl>
   </w:abstractNum>
-  <w:abstractNum w:abstractNumId="7" w15:restartNumberingAfterBreak="0">
+  <w:abstractNum w:abstractNumId="8" w15:restartNumberingAfterBreak="0">
     <w:nsid w:val="23F530C8"/>
     <w:multiLevelType w:val="multilevel"/>
     <w:tmpl w:val="8766E778"/>
@@ -8072,7 +9104,7 @@
       </w:rPr>
     </w:lvl>
   </w:abstractNum>
-  <w:abstractNum w:abstractNumId="8" w15:restartNumberingAfterBreak="0">
+  <w:abstractNum w:abstractNumId="9" w15:restartNumberingAfterBreak="0">
     <w:nsid w:val="25073288"/>
     <w:multiLevelType w:val="hybridMultilevel"/>
     <w:tmpl w:val="2236CCCA"/>
@@ -8158,7 +9190,7 @@
       </w:pPr>
     </w:lvl>
   </w:abstractNum>
-  <w:abstractNum w:abstractNumId="9" w15:restartNumberingAfterBreak="0">
+  <w:abstractNum w:abstractNumId="10" w15:restartNumberingAfterBreak="0">
     <w:nsid w:val="292F33A7"/>
     <w:multiLevelType w:val="multilevel"/>
     <w:tmpl w:val="2470418A"/>
@@ -8281,7 +9313,7 @@
       </w:rPr>
     </w:lvl>
   </w:abstractNum>
-  <w:abstractNum w:abstractNumId="10" w15:restartNumberingAfterBreak="0">
+  <w:abstractNum w:abstractNumId="11" w15:restartNumberingAfterBreak="0">
     <w:nsid w:val="2E604FCC"/>
     <w:multiLevelType w:val="hybridMultilevel"/>
     <w:tmpl w:val="4F26DA72"/>
@@ -8370,7 +9402,156 @@
       </w:pPr>
     </w:lvl>
   </w:abstractNum>
-  <w:abstractNum w:abstractNumId="11" w15:restartNumberingAfterBreak="0">
+  <w:abstractNum w:abstractNumId="12" w15:restartNumberingAfterBreak="0">
+    <w:nsid w:val="32BB6D48"/>
+    <w:multiLevelType w:val="multilevel"/>
+    <w:tmpl w:val="8A2C1B0C"/>
+    <w:lvl w:ilvl="0">
+      <w:start w:val="1"/>
+      <w:numFmt w:val="bullet"/>
+      <w:lvlText w:val=""/>
+      <w:lvlJc w:val="left"/>
+      <w:pPr>
+        <w:tabs>
+          <w:tab w:val="num" w:pos="720"/>
+        </w:tabs>
+        <w:ind w:left="720" w:hanging="360"/>
+      </w:pPr>
+      <w:rPr>
+        <w:rFonts w:ascii="Symbol" w:hAnsi="Symbol" w:hint="default"/>
+        <w:sz w:val="20"/>
+      </w:rPr>
+    </w:lvl>
+    <w:lvl w:ilvl="1" w:tentative="1">
+      <w:start w:val="1"/>
+      <w:numFmt w:val="bullet"/>
+      <w:lvlText w:val="o"/>
+      <w:lvlJc w:val="left"/>
+      <w:pPr>
+        <w:tabs>
+          <w:tab w:val="num" w:pos="1440"/>
+        </w:tabs>
+        <w:ind w:left="1440" w:hanging="360"/>
+      </w:pPr>
+      <w:rPr>
+        <w:rFonts w:ascii="Courier New" w:hAnsi="Courier New" w:hint="default"/>
+        <w:sz w:val="20"/>
+      </w:rPr>
+    </w:lvl>
+    <w:lvl w:ilvl="2" w:tentative="1">
+      <w:start w:val="1"/>
+      <w:numFmt w:val="bullet"/>
+      <w:lvlText w:val=""/>
+      <w:lvlJc w:val="left"/>
+      <w:pPr>
+        <w:tabs>
+          <w:tab w:val="num" w:pos="2160"/>
+        </w:tabs>
+        <w:ind w:left="2160" w:hanging="360"/>
+      </w:pPr>
+      <w:rPr>
+        <w:rFonts w:ascii="Wingdings" w:hAnsi="Wingdings" w:hint="default"/>
+        <w:sz w:val="20"/>
+      </w:rPr>
+    </w:lvl>
+    <w:lvl w:ilvl="3" w:tentative="1">
+      <w:start w:val="1"/>
+      <w:numFmt w:val="bullet"/>
+      <w:lvlText w:val=""/>
+      <w:lvlJc w:val="left"/>
+      <w:pPr>
+        <w:tabs>
+          <w:tab w:val="num" w:pos="2880"/>
+        </w:tabs>
+        <w:ind w:left="2880" w:hanging="360"/>
+      </w:pPr>
+      <w:rPr>
+        <w:rFonts w:ascii="Wingdings" w:hAnsi="Wingdings" w:hint="default"/>
+        <w:sz w:val="20"/>
+      </w:rPr>
+    </w:lvl>
+    <w:lvl w:ilvl="4" w:tentative="1">
+      <w:start w:val="1"/>
+      <w:numFmt w:val="bullet"/>
+      <w:lvlText w:val=""/>
+      <w:lvlJc w:val="left"/>
+      <w:pPr>
+        <w:tabs>
+          <w:tab w:val="num" w:pos="3600"/>
+        </w:tabs>
+        <w:ind w:left="3600" w:hanging="360"/>
+      </w:pPr>
+      <w:rPr>
+        <w:rFonts w:ascii="Wingdings" w:hAnsi="Wingdings" w:hint="default"/>
+        <w:sz w:val="20"/>
+      </w:rPr>
+    </w:lvl>
+    <w:lvl w:ilvl="5" w:tentative="1">
+      <w:start w:val="1"/>
+      <w:numFmt w:val="bullet"/>
+      <w:lvlText w:val=""/>
+      <w:lvlJc w:val="left"/>
+      <w:pPr>
+        <w:tabs>
+          <w:tab w:val="num" w:pos="4320"/>
+        </w:tabs>
+        <w:ind w:left="4320" w:hanging="360"/>
+      </w:pPr>
+      <w:rPr>
+        <w:rFonts w:ascii="Wingdings" w:hAnsi="Wingdings" w:hint="default"/>
+        <w:sz w:val="20"/>
+      </w:rPr>
+    </w:lvl>
+    <w:lvl w:ilvl="6" w:tentative="1">
+      <w:start w:val="1"/>
+      <w:numFmt w:val="bullet"/>
+      <w:lvlText w:val=""/>
+      <w:lvlJc w:val="left"/>
+      <w:pPr>
+        <w:tabs>
+          <w:tab w:val="num" w:pos="5040"/>
+        </w:tabs>
+        <w:ind w:left="5040" w:hanging="360"/>
+      </w:pPr>
+      <w:rPr>
+        <w:rFonts w:ascii="Wingdings" w:hAnsi="Wingdings" w:hint="default"/>
+        <w:sz w:val="20"/>
+      </w:rPr>
+    </w:lvl>
+    <w:lvl w:ilvl="7" w:tentative="1">
+      <w:start w:val="1"/>
+      <w:numFmt w:val="bullet"/>
+      <w:lvlText w:val=""/>
+      <w:lvlJc w:val="left"/>
+      <w:pPr>
+        <w:tabs>
+          <w:tab w:val="num" w:pos="5760"/>
+        </w:tabs>
+        <w:ind w:left="5760" w:hanging="360"/>
+      </w:pPr>
+      <w:rPr>
+        <w:rFonts w:ascii="Wingdings" w:hAnsi="Wingdings" w:hint="default"/>
+        <w:sz w:val="20"/>
+      </w:rPr>
+    </w:lvl>
+    <w:lvl w:ilvl="8" w:tentative="1">
+      <w:start w:val="1"/>
+      <w:numFmt w:val="bullet"/>
+      <w:lvlText w:val=""/>
+      <w:lvlJc w:val="left"/>
+      <w:pPr>
+        <w:tabs>
+          <w:tab w:val="num" w:pos="6480"/>
+        </w:tabs>
+        <w:ind w:left="6480" w:hanging="360"/>
+      </w:pPr>
+      <w:rPr>
+        <w:rFonts w:ascii="Wingdings" w:hAnsi="Wingdings" w:hint="default"/>
+        <w:sz w:val="20"/>
+      </w:rPr>
+    </w:lvl>
+  </w:abstractNum>
+  <w:abstractNum w:abstractNumId="13" w15:restartNumberingAfterBreak="0">
     <w:nsid w:val="34486362"/>
     <w:multiLevelType w:val="multilevel"/>
     <w:tmpl w:val="E9C84026"/>
@@ -8519,7 +9700,7 @@
       </w:rPr>
     </w:lvl>
   </w:abstractNum>
-  <w:abstractNum w:abstractNumId="12" w15:restartNumberingAfterBreak="0">
+  <w:abstractNum w:abstractNumId="14" w15:restartNumberingAfterBreak="0">
     <w:nsid w:val="35DC05C5"/>
     <w:multiLevelType w:val="hybridMultilevel"/>
     <w:tmpl w:val="28DCC414"/>
@@ -8605,7 +9786,7 @@
       </w:pPr>
     </w:lvl>
   </w:abstractNum>
-  <w:abstractNum w:abstractNumId="13" w15:restartNumberingAfterBreak="0">
+  <w:abstractNum w:abstractNumId="15" w15:restartNumberingAfterBreak="0">
     <w:nsid w:val="398A23FB"/>
     <w:multiLevelType w:val="hybridMultilevel"/>
     <w:tmpl w:val="7974E150"/>
@@ -8695,7 +9876,7 @@
       </w:pPr>
     </w:lvl>
   </w:abstractNum>
-  <w:abstractNum w:abstractNumId="14" w15:restartNumberingAfterBreak="0">
+  <w:abstractNum w:abstractNumId="16" w15:restartNumberingAfterBreak="0">
     <w:nsid w:val="491C0132"/>
     <w:multiLevelType w:val="multilevel"/>
     <w:tmpl w:val="16F2B65C"/>
@@ -8844,7 +10025,7 @@
       </w:rPr>
     </w:lvl>
   </w:abstractNum>
-  <w:abstractNum w:abstractNumId="15" w15:restartNumberingAfterBreak="0">
+  <w:abstractNum w:abstractNumId="17" w15:restartNumberingAfterBreak="0">
     <w:nsid w:val="4C2C092A"/>
     <w:multiLevelType w:val="multilevel"/>
     <w:tmpl w:val="76565FE6"/>
@@ -8993,7 +10174,7 @@
       </w:rPr>
     </w:lvl>
   </w:abstractNum>
-  <w:abstractNum w:abstractNumId="16" w15:restartNumberingAfterBreak="0">
+  <w:abstractNum w:abstractNumId="18" w15:restartNumberingAfterBreak="0">
     <w:nsid w:val="4DF92114"/>
     <w:multiLevelType w:val="multilevel"/>
     <w:tmpl w:val="4E4E8888"/>
@@ -9106,7 +10287,7 @@
       </w:pPr>
     </w:lvl>
   </w:abstractNum>
-  <w:abstractNum w:abstractNumId="17" w15:restartNumberingAfterBreak="0">
+  <w:abstractNum w:abstractNumId="19" w15:restartNumberingAfterBreak="0">
     <w:nsid w:val="5175291D"/>
     <w:multiLevelType w:val="multilevel"/>
     <w:tmpl w:val="FA727DF0"/>
@@ -9219,7 +10400,7 @@
       </w:pPr>
     </w:lvl>
   </w:abstractNum>
-  <w:abstractNum w:abstractNumId="18" w15:restartNumberingAfterBreak="0">
+  <w:abstractNum w:abstractNumId="20" w15:restartNumberingAfterBreak="0">
     <w:nsid w:val="52BD5F90"/>
     <w:multiLevelType w:val="multilevel"/>
     <w:tmpl w:val="D44E40A2"/>
@@ -9368,7 +10549,7 @@
       </w:rPr>
     </w:lvl>
   </w:abstractNum>
-  <w:abstractNum w:abstractNumId="19" w15:restartNumberingAfterBreak="0">
+  <w:abstractNum w:abstractNumId="21" w15:restartNumberingAfterBreak="0">
     <w:nsid w:val="561E0028"/>
     <w:multiLevelType w:val="hybridMultilevel"/>
     <w:tmpl w:val="3C0A9468"/>
@@ -9454,7 +10635,7 @@
       </w:pPr>
     </w:lvl>
   </w:abstractNum>
-  <w:abstractNum w:abstractNumId="20" w15:restartNumberingAfterBreak="0">
+  <w:abstractNum w:abstractNumId="22" w15:restartNumberingAfterBreak="0">
     <w:nsid w:val="5C0A3C65"/>
     <w:multiLevelType w:val="multilevel"/>
     <w:tmpl w:val="FE22E65E"/>
@@ -9586,7 +10767,7 @@
       </w:rPr>
     </w:lvl>
   </w:abstractNum>
-  <w:abstractNum w:abstractNumId="21" w15:restartNumberingAfterBreak="0">
+  <w:abstractNum w:abstractNumId="23" w15:restartNumberingAfterBreak="0">
     <w:nsid w:val="5D42683B"/>
     <w:multiLevelType w:val="hybridMultilevel"/>
     <w:tmpl w:val="FF0E5DAC"/>
@@ -9672,7 +10853,7 @@
       </w:pPr>
     </w:lvl>
   </w:abstractNum>
-  <w:abstractNum w:abstractNumId="22" w15:restartNumberingAfterBreak="0">
+  <w:abstractNum w:abstractNumId="24" w15:restartNumberingAfterBreak="0">
     <w:nsid w:val="670B5AF5"/>
     <w:multiLevelType w:val="multilevel"/>
     <w:tmpl w:val="4C6C25A6"/>
@@ -9822,73 +11003,79 @@
     </w:lvl>
   </w:abstractNum>
   <w:num w:numId="1" w16cid:durableId="73166230">
-    <w:abstractNumId w:val="7"/>
+    <w:abstractNumId w:val="8"/>
   </w:num>
   <w:num w:numId="2" w16cid:durableId="926117157">
-    <w:abstractNumId w:val="11"/>
+    <w:abstractNumId w:val="13"/>
   </w:num>
   <w:num w:numId="3" w16cid:durableId="529219178">
-    <w:abstractNumId w:val="13"/>
+    <w:abstractNumId w:val="15"/>
   </w:num>
   <w:num w:numId="4" w16cid:durableId="1388184799">
-    <w:abstractNumId w:val="8"/>
+    <w:abstractNumId w:val="9"/>
   </w:num>
   <w:num w:numId="5" w16cid:durableId="132598697">
-    <w:abstractNumId w:val="19"/>
+    <w:abstractNumId w:val="21"/>
   </w:num>
   <w:num w:numId="6" w16cid:durableId="61024830">
-    <w:abstractNumId w:val="12"/>
+    <w:abstractNumId w:val="14"/>
   </w:num>
   <w:num w:numId="7" w16cid:durableId="922302567">
     <w:abstractNumId w:val="3"/>
   </w:num>
   <w:num w:numId="8" w16cid:durableId="1773940477">
-    <w:abstractNumId w:val="21"/>
+    <w:abstractNumId w:val="23"/>
   </w:num>
   <w:num w:numId="9" w16cid:durableId="348482887">
     <w:abstractNumId w:val="0"/>
   </w:num>
   <w:num w:numId="10" w16cid:durableId="1860705416">
+    <w:abstractNumId w:val="6"/>
+  </w:num>
+  <w:num w:numId="11" w16cid:durableId="2126996383">
+    <w:abstractNumId w:val="11"/>
+  </w:num>
+  <w:num w:numId="12" w16cid:durableId="2084637451">
+    <w:abstractNumId w:val="7"/>
+  </w:num>
+  <w:num w:numId="13" w16cid:durableId="773287470">
     <w:abstractNumId w:val="5"/>
   </w:num>
-  <w:num w:numId="11" w16cid:durableId="2126996383">
-    <w:abstractNumId w:val="10"/>
-  </w:num>
-  <w:num w:numId="12" w16cid:durableId="2084637451">
-    <w:abstractNumId w:val="6"/>
-  </w:num>
-  <w:num w:numId="13" w16cid:durableId="773287470">
-    <w:abstractNumId w:val="4"/>
-  </w:num>
   <w:num w:numId="14" w16cid:durableId="778447659">
-    <w:abstractNumId w:val="16"/>
+    <w:abstractNumId w:val="18"/>
   </w:num>
   <w:num w:numId="15" w16cid:durableId="1958029070">
-    <w:abstractNumId w:val="17"/>
+    <w:abstractNumId w:val="19"/>
   </w:num>
   <w:num w:numId="16" w16cid:durableId="483358826">
     <w:abstractNumId w:val="2"/>
   </w:num>
   <w:num w:numId="17" w16cid:durableId="1767262221">
-    <w:abstractNumId w:val="20"/>
+    <w:abstractNumId w:val="22"/>
   </w:num>
   <w:num w:numId="18" w16cid:durableId="288510722">
-    <w:abstractNumId w:val="9"/>
+    <w:abstractNumId w:val="10"/>
   </w:num>
   <w:num w:numId="19" w16cid:durableId="1900624996">
     <w:abstractNumId w:val="1"/>
   </w:num>
   <w:num w:numId="20" w16cid:durableId="1581720276">
-    <w:abstractNumId w:val="22"/>
+    <w:abstractNumId w:val="24"/>
   </w:num>
   <w:num w:numId="21" w16cid:durableId="1273588952">
-    <w:abstractNumId w:val="15"/>
+    <w:abstractNumId w:val="17"/>
   </w:num>
   <w:num w:numId="22" w16cid:durableId="2073236847">
-    <w:abstractNumId w:val="18"/>
+    <w:abstractNumId w:val="20"/>
   </w:num>
   <w:num w:numId="23" w16cid:durableId="1031999561">
-    <w:abstractNumId w:val="14"/>
+    <w:abstractNumId w:val="16"/>
+  </w:num>
+  <w:num w:numId="24" w16cid:durableId="614604886">
+    <w:abstractNumId w:val="4"/>
+  </w:num>
+  <w:num w:numId="25" w16cid:durableId="228465790">
+    <w:abstractNumId w:val="12"/>
   </w:num>
 </w:numbering>
 </file>
@@ -11434,7 +12621,6 @@
   </w:compat>
   <w:rsids>
     <w:rsidRoot w:val="0061242D"/>
-    <w:rsid w:val="00072645"/>
     <w:rsid w:val="00117411"/>
     <w:rsid w:val="0015275E"/>
     <w:rsid w:val="004E2139"/>
@@ -11442,6 +12628,7 @@
     <w:rsid w:val="0061242D"/>
     <w:rsid w:val="007B4100"/>
     <w:rsid w:val="008F1BD4"/>
+    <w:rsid w:val="00B21891"/>
     <w:rsid w:val="00C62CF8"/>
     <w:rsid w:val="00C92194"/>
     <w:rsid w:val="00FD19F6"/>

</xml_diff>